<commit_message>
tables and seedes ready to api
</commit_message>
<xml_diff>
--- a/reto/Reto API REST  Unit Test.docx
+++ b/reto/Reto API REST  Unit Test.docx
@@ -64,7 +64,23 @@
           <w:rFonts w:ascii="Montserrat" w:eastAsia="Montserrat" w:hAnsi="Montserrat" w:cs="Montserrat"/>
           <w:color w:val="000000" w:themeColor="text1"/>
         </w:rPr>
-        <w:t>El siguiente reto consiste en la construcción de una APIRest para registro y gestión de perfiles de usuarios.</w:t>
+        <w:t xml:space="preserve">El siguiente reto consiste en la construcción de una </w:t>
+      </w:r>
+      <w:proofErr w:type="spellStart"/>
+      <w:r>
+        <w:rPr>
+          <w:rFonts w:ascii="Montserrat" w:eastAsia="Montserrat" w:hAnsi="Montserrat" w:cs="Montserrat"/>
+          <w:color w:val="000000" w:themeColor="text1"/>
+        </w:rPr>
+        <w:t>APIRest</w:t>
+      </w:r>
+      <w:proofErr w:type="spellEnd"/>
+      <w:r>
+        <w:rPr>
+          <w:rFonts w:ascii="Montserrat" w:eastAsia="Montserrat" w:hAnsi="Montserrat" w:cs="Montserrat"/>
+          <w:color w:val="000000" w:themeColor="text1"/>
+        </w:rPr>
+        <w:t xml:space="preserve"> para registro y gestión de perfiles de usuarios.</w:t>
       </w:r>
     </w:p>
     <w:p>
@@ -248,7 +264,27 @@
           <w:bCs/>
           <w:color w:val="000000" w:themeColor="text1"/>
         </w:rPr>
-        <w:t>‘guest’</w:t>
+        <w:t>‘</w:t>
+      </w:r>
+      <w:proofErr w:type="spellStart"/>
+      <w:r>
+        <w:rPr>
+          <w:rFonts w:ascii="Montserrat" w:eastAsia="Montserrat" w:hAnsi="Montserrat" w:cs="Montserrat"/>
+          <w:b/>
+          <w:bCs/>
+          <w:color w:val="000000" w:themeColor="text1"/>
+        </w:rPr>
+        <w:t>guest</w:t>
+      </w:r>
+      <w:proofErr w:type="spellEnd"/>
+      <w:r>
+        <w:rPr>
+          <w:rFonts w:ascii="Montserrat" w:eastAsia="Montserrat" w:hAnsi="Montserrat" w:cs="Montserrat"/>
+          <w:b/>
+          <w:bCs/>
+          <w:color w:val="000000" w:themeColor="text1"/>
+        </w:rPr>
+        <w:t>’</w:t>
       </w:r>
       <w:r>
         <w:rPr>
@@ -299,15 +335,9 @@
           <w:bCs/>
           <w:color w:val="000000" w:themeColor="text1"/>
         </w:rPr>
-        <w:t xml:space="preserve">‘admin’ </w:t>
-      </w:r>
-      <w:r>
-        <w:rPr>
-          <w:rFonts w:ascii="Montserrat" w:eastAsia="Montserrat" w:hAnsi="Montserrat" w:cs="Montserrat"/>
-          <w:color w:val="000000" w:themeColor="text1"/>
-        </w:rPr>
-        <w:t xml:space="preserve">o </w:t>
-      </w:r>
+        <w:t>‘</w:t>
+      </w:r>
+      <w:proofErr w:type="spellStart"/>
       <w:r>
         <w:rPr>
           <w:rFonts w:ascii="Montserrat" w:eastAsia="Montserrat" w:hAnsi="Montserrat" w:cs="Montserrat"/>
@@ -315,7 +345,53 @@
           <w:bCs/>
           <w:color w:val="000000" w:themeColor="text1"/>
         </w:rPr>
-        <w:t>‘guest’</w:t>
+        <w:t>admin</w:t>
+      </w:r>
+      <w:proofErr w:type="spellEnd"/>
+      <w:r>
+        <w:rPr>
+          <w:rFonts w:ascii="Montserrat" w:eastAsia="Montserrat" w:hAnsi="Montserrat" w:cs="Montserrat"/>
+          <w:b/>
+          <w:bCs/>
+          <w:color w:val="000000" w:themeColor="text1"/>
+        </w:rPr>
+        <w:t xml:space="preserve">’ </w:t>
+      </w:r>
+      <w:r>
+        <w:rPr>
+          <w:rFonts w:ascii="Montserrat" w:eastAsia="Montserrat" w:hAnsi="Montserrat" w:cs="Montserrat"/>
+          <w:color w:val="000000" w:themeColor="text1"/>
+        </w:rPr>
+        <w:t xml:space="preserve">o </w:t>
+      </w:r>
+      <w:r>
+        <w:rPr>
+          <w:rFonts w:ascii="Montserrat" w:eastAsia="Montserrat" w:hAnsi="Montserrat" w:cs="Montserrat"/>
+          <w:b/>
+          <w:bCs/>
+          <w:color w:val="000000" w:themeColor="text1"/>
+        </w:rPr>
+        <w:t>‘</w:t>
+      </w:r>
+      <w:proofErr w:type="spellStart"/>
+      <w:r>
+        <w:rPr>
+          <w:rFonts w:ascii="Montserrat" w:eastAsia="Montserrat" w:hAnsi="Montserrat" w:cs="Montserrat"/>
+          <w:b/>
+          <w:bCs/>
+          <w:color w:val="000000" w:themeColor="text1"/>
+        </w:rPr>
+        <w:t>guest</w:t>
+      </w:r>
+      <w:proofErr w:type="spellEnd"/>
+      <w:r>
+        <w:rPr>
+          <w:rFonts w:ascii="Montserrat" w:eastAsia="Montserrat" w:hAnsi="Montserrat" w:cs="Montserrat"/>
+          <w:b/>
+          <w:bCs/>
+          <w:color w:val="000000" w:themeColor="text1"/>
+        </w:rPr>
+        <w:t>’</w:t>
       </w:r>
       <w:r>
         <w:rPr>
@@ -330,6 +406,7 @@
         <w:pStyle w:val="Ttulo3"/>
         <w:spacing w:before="320"/>
       </w:pPr>
+      <w:proofErr w:type="spellStart"/>
       <w:r>
         <w:rPr>
           <w:rFonts w:ascii="Montserrat" w:eastAsia="Montserrat" w:hAnsi="Montserrat" w:cs="Montserrat"/>
@@ -337,7 +414,17 @@
           <w:bCs/>
           <w:color w:val="434343"/>
         </w:rPr>
-        <w:t>Endpoints requeridos para el módulo público:</w:t>
+        <w:t>Endpoints</w:t>
+      </w:r>
+      <w:proofErr w:type="spellEnd"/>
+      <w:r>
+        <w:rPr>
+          <w:rFonts w:ascii="Montserrat" w:eastAsia="Montserrat" w:hAnsi="Montserrat" w:cs="Montserrat"/>
+          <w:b/>
+          <w:bCs/>
+          <w:color w:val="434343"/>
+        </w:rPr>
+        <w:t xml:space="preserve"> requeridos para el módulo público:</w:t>
       </w:r>
     </w:p>
     <w:p>
@@ -471,6 +558,7 @@
         <w:pStyle w:val="Ttulo3"/>
         <w:spacing w:before="320"/>
       </w:pPr>
+      <w:proofErr w:type="spellStart"/>
       <w:r>
         <w:rPr>
           <w:rFonts w:ascii="Montserrat" w:eastAsia="Montserrat" w:hAnsi="Montserrat" w:cs="Montserrat"/>
@@ -478,7 +566,37 @@
           <w:bCs/>
           <w:color w:val="434343"/>
         </w:rPr>
-        <w:t>Endpoints requeridos para el módulo Admin:</w:t>
+        <w:t>Endpoints</w:t>
+      </w:r>
+      <w:proofErr w:type="spellEnd"/>
+      <w:r>
+        <w:rPr>
+          <w:rFonts w:ascii="Montserrat" w:eastAsia="Montserrat" w:hAnsi="Montserrat" w:cs="Montserrat"/>
+          <w:b/>
+          <w:bCs/>
+          <w:color w:val="434343"/>
+        </w:rPr>
+        <w:t xml:space="preserve"> requeridos para el módulo </w:t>
+      </w:r>
+      <w:proofErr w:type="spellStart"/>
+      <w:r>
+        <w:rPr>
+          <w:rFonts w:ascii="Montserrat" w:eastAsia="Montserrat" w:hAnsi="Montserrat" w:cs="Montserrat"/>
+          <w:b/>
+          <w:bCs/>
+          <w:color w:val="434343"/>
+        </w:rPr>
+        <w:t>Admin</w:t>
+      </w:r>
+      <w:proofErr w:type="spellEnd"/>
+      <w:r>
+        <w:rPr>
+          <w:rFonts w:ascii="Montserrat" w:eastAsia="Montserrat" w:hAnsi="Montserrat" w:cs="Montserrat"/>
+          <w:b/>
+          <w:bCs/>
+          <w:color w:val="434343"/>
+        </w:rPr>
+        <w:t>:</w:t>
       </w:r>
     </w:p>
     <w:p>
@@ -599,8 +717,49 @@
           <w:rFonts w:ascii="Montserrat" w:eastAsia="Montserrat" w:hAnsi="Montserrat" w:cs="Montserrat"/>
           <w:color w:val="000000" w:themeColor="text1"/>
         </w:rPr>
-        <w:t>Los endpoints del administrador deben poder diferenciarse de los endpoint de la sección pública. Solo los administradores deberán acceder a ese módulo..</w:t>
-      </w:r>
+        <w:t xml:space="preserve">Los </w:t>
+      </w:r>
+      <w:proofErr w:type="spellStart"/>
+      <w:r>
+        <w:rPr>
+          <w:rFonts w:ascii="Montserrat" w:eastAsia="Montserrat" w:hAnsi="Montserrat" w:cs="Montserrat"/>
+          <w:color w:val="000000" w:themeColor="text1"/>
+        </w:rPr>
+        <w:t>endpoints</w:t>
+      </w:r>
+      <w:proofErr w:type="spellEnd"/>
+      <w:r>
+        <w:rPr>
+          <w:rFonts w:ascii="Montserrat" w:eastAsia="Montserrat" w:hAnsi="Montserrat" w:cs="Montserrat"/>
+          <w:color w:val="000000" w:themeColor="text1"/>
+        </w:rPr>
+        <w:t xml:space="preserve"> del administrador deben poder diferenciarse de los </w:t>
+      </w:r>
+      <w:proofErr w:type="spellStart"/>
+      <w:r>
+        <w:rPr>
+          <w:rFonts w:ascii="Montserrat" w:eastAsia="Montserrat" w:hAnsi="Montserrat" w:cs="Montserrat"/>
+          <w:color w:val="000000" w:themeColor="text1"/>
+        </w:rPr>
+        <w:t>endpoint</w:t>
+      </w:r>
+      <w:proofErr w:type="spellEnd"/>
+      <w:r>
+        <w:rPr>
+          <w:rFonts w:ascii="Montserrat" w:eastAsia="Montserrat" w:hAnsi="Montserrat" w:cs="Montserrat"/>
+          <w:color w:val="000000" w:themeColor="text1"/>
+        </w:rPr>
+        <w:t xml:space="preserve"> de la sección pública. Solo los administradores deberán acceder a ese </w:t>
+      </w:r>
+      <w:proofErr w:type="gramStart"/>
+      <w:r>
+        <w:rPr>
+          <w:rFonts w:ascii="Montserrat" w:eastAsia="Montserrat" w:hAnsi="Montserrat" w:cs="Montserrat"/>
+          <w:color w:val="000000" w:themeColor="text1"/>
+        </w:rPr>
+        <w:t>módulo..</w:t>
+      </w:r>
+      <w:proofErr w:type="gramEnd"/>
     </w:p>
     <w:p>
       <w:pPr>
@@ -620,7 +779,23 @@
           <w:rFonts w:ascii="Montserrat" w:eastAsia="Montserrat" w:hAnsi="Montserrat" w:cs="Montserrat"/>
           <w:color w:val="000000" w:themeColor="text1"/>
         </w:rPr>
-        <w:t>Los administradores pueden realizar las acciones relacionadas a su perfil como los usuarios ‘guest’.</w:t>
+        <w:t>Los administradores pueden realizar las acciones relacionadas a su perfil como los usuarios ‘</w:t>
+      </w:r>
+      <w:proofErr w:type="spellStart"/>
+      <w:r>
+        <w:rPr>
+          <w:rFonts w:ascii="Montserrat" w:eastAsia="Montserrat" w:hAnsi="Montserrat" w:cs="Montserrat"/>
+          <w:color w:val="000000" w:themeColor="text1"/>
+        </w:rPr>
+        <w:t>guest</w:t>
+      </w:r>
+      <w:proofErr w:type="spellEnd"/>
+      <w:r>
+        <w:rPr>
+          <w:rFonts w:ascii="Montserrat" w:eastAsia="Montserrat" w:hAnsi="Montserrat" w:cs="Montserrat"/>
+          <w:color w:val="000000" w:themeColor="text1"/>
+        </w:rPr>
+        <w:t>’.</w:t>
       </w:r>
     </w:p>
     <w:p>
@@ -672,7 +847,39 @@
           <w:rFonts w:ascii="Montserrat" w:eastAsia="Montserrat" w:hAnsi="Montserrat" w:cs="Montserrat"/>
           <w:color w:val="000000" w:themeColor="text1"/>
         </w:rPr>
-        <w:t>Express.js (Javascript / Typescript).</w:t>
+        <w:t>Express.js (</w:t>
+      </w:r>
+      <w:proofErr w:type="spellStart"/>
+      <w:r>
+        <w:rPr>
+          <w:rFonts w:ascii="Montserrat" w:eastAsia="Montserrat" w:hAnsi="Montserrat" w:cs="Montserrat"/>
+          <w:color w:val="000000" w:themeColor="text1"/>
+        </w:rPr>
+        <w:t>Javascript</w:t>
+      </w:r>
+      <w:proofErr w:type="spellEnd"/>
+      <w:r>
+        <w:rPr>
+          <w:rFonts w:ascii="Montserrat" w:eastAsia="Montserrat" w:hAnsi="Montserrat" w:cs="Montserrat"/>
+          <w:color w:val="000000" w:themeColor="text1"/>
+        </w:rPr>
+        <w:t xml:space="preserve"> / </w:t>
+      </w:r>
+      <w:proofErr w:type="spellStart"/>
+      <w:r>
+        <w:rPr>
+          <w:rFonts w:ascii="Montserrat" w:eastAsia="Montserrat" w:hAnsi="Montserrat" w:cs="Montserrat"/>
+          <w:color w:val="000000" w:themeColor="text1"/>
+        </w:rPr>
+        <w:t>Typescript</w:t>
+      </w:r>
+      <w:proofErr w:type="spellEnd"/>
+      <w:r>
+        <w:rPr>
+          <w:rFonts w:ascii="Montserrat" w:eastAsia="Montserrat" w:hAnsi="Montserrat" w:cs="Montserrat"/>
+          <w:color w:val="000000" w:themeColor="text1"/>
+        </w:rPr>
+        <w:t>).</w:t>
       </w:r>
     </w:p>
     <w:p>
@@ -693,7 +900,23 @@
           <w:rFonts w:ascii="Montserrat" w:eastAsia="Montserrat" w:hAnsi="Montserrat" w:cs="Montserrat"/>
           <w:color w:val="000000" w:themeColor="text1"/>
         </w:rPr>
-        <w:t>Base de datos PostgreSQL y un ORM para la interacción con la DB (por ejemplo: Sequelize ORM).</w:t>
+        <w:t xml:space="preserve">Base de datos PostgreSQL y un ORM para la interacción con la DB (por ejemplo: </w:t>
+      </w:r>
+      <w:proofErr w:type="spellStart"/>
+      <w:r>
+        <w:rPr>
+          <w:rFonts w:ascii="Montserrat" w:eastAsia="Montserrat" w:hAnsi="Montserrat" w:cs="Montserrat"/>
+          <w:color w:val="000000" w:themeColor="text1"/>
+        </w:rPr>
+        <w:t>Sequelize</w:t>
+      </w:r>
+      <w:proofErr w:type="spellEnd"/>
+      <w:r>
+        <w:rPr>
+          <w:rFonts w:ascii="Montserrat" w:eastAsia="Montserrat" w:hAnsi="Montserrat" w:cs="Montserrat"/>
+          <w:color w:val="000000" w:themeColor="text1"/>
+        </w:rPr>
+        <w:t xml:space="preserve"> ORM).</w:t>
       </w:r>
     </w:p>
     <w:p>
@@ -714,7 +937,39 @@
           <w:rFonts w:ascii="Montserrat" w:eastAsia="Montserrat" w:hAnsi="Montserrat" w:cs="Montserrat"/>
           <w:color w:val="000000" w:themeColor="text1"/>
         </w:rPr>
-        <w:t>Documentación con APIDoc o Swagger (Open API).</w:t>
+        <w:t xml:space="preserve">Documentación con </w:t>
+      </w:r>
+      <w:proofErr w:type="spellStart"/>
+      <w:r>
+        <w:rPr>
+          <w:rFonts w:ascii="Montserrat" w:eastAsia="Montserrat" w:hAnsi="Montserrat" w:cs="Montserrat"/>
+          <w:color w:val="000000" w:themeColor="text1"/>
+        </w:rPr>
+        <w:t>APIDoc</w:t>
+      </w:r>
+      <w:proofErr w:type="spellEnd"/>
+      <w:r>
+        <w:rPr>
+          <w:rFonts w:ascii="Montserrat" w:eastAsia="Montserrat" w:hAnsi="Montserrat" w:cs="Montserrat"/>
+          <w:color w:val="000000" w:themeColor="text1"/>
+        </w:rPr>
+        <w:t xml:space="preserve"> o </w:t>
+      </w:r>
+      <w:proofErr w:type="spellStart"/>
+      <w:r>
+        <w:rPr>
+          <w:rFonts w:ascii="Montserrat" w:eastAsia="Montserrat" w:hAnsi="Montserrat" w:cs="Montserrat"/>
+          <w:color w:val="000000" w:themeColor="text1"/>
+        </w:rPr>
+        <w:t>Swagger</w:t>
+      </w:r>
+      <w:proofErr w:type="spellEnd"/>
+      <w:r>
+        <w:rPr>
+          <w:rFonts w:ascii="Montserrat" w:eastAsia="Montserrat" w:hAnsi="Montserrat" w:cs="Montserrat"/>
+          <w:color w:val="000000" w:themeColor="text1"/>
+        </w:rPr>
+        <w:t xml:space="preserve"> (Open API).</w:t>
       </w:r>
     </w:p>
     <w:p>
@@ -735,7 +990,23 @@
           <w:rFonts w:ascii="Montserrat" w:eastAsia="Montserrat" w:hAnsi="Montserrat" w:cs="Montserrat"/>
           <w:color w:val="000000" w:themeColor="text1"/>
         </w:rPr>
-        <w:t>Pruebas unitarias (Mocha + Chai, Jest, cualquier otro).</w:t>
+        <w:t xml:space="preserve">Pruebas unitarias (Mocha + Chai, </w:t>
+      </w:r>
+      <w:proofErr w:type="spellStart"/>
+      <w:r>
+        <w:rPr>
+          <w:rFonts w:ascii="Montserrat" w:eastAsia="Montserrat" w:hAnsi="Montserrat" w:cs="Montserrat"/>
+          <w:color w:val="000000" w:themeColor="text1"/>
+        </w:rPr>
+        <w:t>Jest</w:t>
+      </w:r>
+      <w:proofErr w:type="spellEnd"/>
+      <w:r>
+        <w:rPr>
+          <w:rFonts w:ascii="Montserrat" w:eastAsia="Montserrat" w:hAnsi="Montserrat" w:cs="Montserrat"/>
+          <w:color w:val="000000" w:themeColor="text1"/>
+        </w:rPr>
+        <w:t>, cualquier otro).</w:t>
       </w:r>
     </w:p>
     <w:p>
@@ -891,7 +1162,23 @@
           <w:rFonts w:ascii="Montserrat" w:eastAsia="Montserrat" w:hAnsi="Montserrat" w:cs="Montserrat"/>
           <w:color w:val="000000" w:themeColor="text1"/>
         </w:rPr>
-        <w:t xml:space="preserve">Se evaluará el funcionamiento de cada uno de los requerimientos, además de la claridad del código, la estructura del repositorio, pruebas unitarias, la cantidad de endpoints realizados y la documentación </w:t>
+        <w:t xml:space="preserve">Se evaluará el funcionamiento de cada uno de los requerimientos, además de la claridad del código, la estructura del repositorio, pruebas unitarias, la cantidad de </w:t>
+      </w:r>
+      <w:proofErr w:type="spellStart"/>
+      <w:r>
+        <w:rPr>
+          <w:rFonts w:ascii="Montserrat" w:eastAsia="Montserrat" w:hAnsi="Montserrat" w:cs="Montserrat"/>
+          <w:color w:val="000000" w:themeColor="text1"/>
+        </w:rPr>
+        <w:t>endpoints</w:t>
+      </w:r>
+      <w:proofErr w:type="spellEnd"/>
+      <w:r>
+        <w:rPr>
+          <w:rFonts w:ascii="Montserrat" w:eastAsia="Montserrat" w:hAnsi="Montserrat" w:cs="Montserrat"/>
+          <w:color w:val="000000" w:themeColor="text1"/>
+        </w:rPr>
+        <w:t xml:space="preserve"> realizados y la documentación </w:t>
       </w:r>
       <w:r>
         <w:rPr>
@@ -995,7 +1282,23 @@
           <w:rFonts w:ascii="Montserrat" w:eastAsia="Montserrat" w:hAnsi="Montserrat" w:cs="Montserrat"/>
           <w:color w:val="000000" w:themeColor="text1"/>
         </w:rPr>
-        <w:t xml:space="preserve">Una vez finalices tu proyecto, deberás subirlo a un repositorio público en Github y compartir el enlace. Tu repositorio debe contener los pasos para </w:t>
+        <w:t xml:space="preserve">Una vez finalices tu proyecto, deberás subirlo a un repositorio público en </w:t>
+      </w:r>
+      <w:proofErr w:type="spellStart"/>
+      <w:r>
+        <w:rPr>
+          <w:rFonts w:ascii="Montserrat" w:eastAsia="Montserrat" w:hAnsi="Montserrat" w:cs="Montserrat"/>
+          <w:color w:val="000000" w:themeColor="text1"/>
+        </w:rPr>
+        <w:t>Github</w:t>
+      </w:r>
+      <w:proofErr w:type="spellEnd"/>
+      <w:r>
+        <w:rPr>
+          <w:rFonts w:ascii="Montserrat" w:eastAsia="Montserrat" w:hAnsi="Montserrat" w:cs="Montserrat"/>
+          <w:color w:val="000000" w:themeColor="text1"/>
+        </w:rPr>
+        <w:t xml:space="preserve"> y compartir el enlace. Tu repositorio debe contener los pasos para </w:t>
       </w:r>
       <w:r>
         <w:rPr>
@@ -1049,413 +1352,158 @@
         <w:rPr>
           <w:rFonts w:ascii="Montserrat" w:eastAsia="Montserrat" w:hAnsi="Montserrat" w:cs="Montserrat"/>
           <w:color w:val="000000" w:themeColor="text1"/>
-        </w:rPr>
-      </w:pPr>
-    </w:p>
-    <w:p>
-      <w:pPr>
-        <w:spacing w:before="240" w:after="240"/>
-        <w:rPr>
-          <w:rFonts w:ascii="Montserrat" w:eastAsia="Montserrat" w:hAnsi="Montserrat" w:cs="Montserrat"/>
-          <w:color w:val="000000" w:themeColor="text1"/>
-        </w:rPr>
-      </w:pPr>
-    </w:p>
-    <w:p>
-      <w:pPr>
-        <w:spacing w:before="240" w:after="240"/>
-        <w:rPr>
-          <w:rFonts w:ascii="Montserrat" w:eastAsia="Montserrat" w:hAnsi="Montserrat" w:cs="Montserrat"/>
-          <w:color w:val="000000" w:themeColor="text1"/>
-          <w:lang w:val="en-US"/>
-        </w:rPr>
-      </w:pPr>
-      <w:r>
-        <w:rPr>
-          <w:rFonts w:ascii="Montserrat" w:eastAsia="Montserrat" w:hAnsi="Montserrat" w:cs="Montserrat"/>
-          <w:color w:val="000000" w:themeColor="text1"/>
-          <w:lang w:val="en-US"/>
-        </w:rPr>
-        <w:t>Necesarias</w:t>
-      </w:r>
-    </w:p>
-    <w:p>
-      <w:pPr>
-        <w:spacing w:before="240" w:after="240"/>
-        <w:rPr>
-          <w:rFonts w:ascii="Montserrat" w:eastAsia="Montserrat" w:hAnsi="Montserrat" w:cs="Montserrat"/>
-          <w:color w:val="000000" w:themeColor="text1"/>
-          <w:lang w:val="en-US"/>
-        </w:rPr>
-      </w:pPr>
-    </w:p>
-    <w:p>
-      <w:pPr>
-        <w:spacing w:before="240" w:after="240"/>
-        <w:rPr>
-          <w:rFonts w:ascii="Montserrat" w:eastAsia="Montserrat" w:hAnsi="Montserrat" w:cs="Montserrat"/>
-          <w:color w:val="000000" w:themeColor="text1"/>
-          <w:lang w:val="en-US"/>
-        </w:rPr>
-      </w:pPr>
-      <w:r>
-        <w:rPr>
-          <w:rFonts w:ascii="Montserrat" w:eastAsia="Montserrat" w:hAnsi="Montserrat" w:cs="Montserrat"/>
-          <w:color w:val="000000" w:themeColor="text1"/>
-          <w:lang w:val="en-US"/>
-        </w:rPr>
-        <w:t xml:space="preserve">  "bcrypt": "5.1.1",</w:t>
-      </w:r>
-    </w:p>
-    <w:p>
-      <w:pPr>
-        <w:spacing w:before="240" w:after="240"/>
-        <w:rPr>
-          <w:rFonts w:ascii="Montserrat" w:eastAsia="Montserrat" w:hAnsi="Montserrat" w:cs="Montserrat"/>
-          <w:color w:val="000000" w:themeColor="text1"/>
-          <w:lang w:val="en-US"/>
-        </w:rPr>
-      </w:pPr>
-      <w:r>
-        <w:rPr>
-          <w:rFonts w:ascii="Montserrat" w:eastAsia="Montserrat" w:hAnsi="Montserrat" w:cs="Montserrat"/>
-          <w:color w:val="000000" w:themeColor="text1"/>
-          <w:lang w:val="en-US"/>
-        </w:rPr>
-        <w:t xml:space="preserve">  "bcryptjs": "2.4.3",</w:t>
-      </w:r>
-    </w:p>
-    <w:p>
-      <w:pPr>
-        <w:spacing w:before="240" w:after="240"/>
-        <w:rPr>
-          <w:rFonts w:ascii="Montserrat" w:eastAsia="Montserrat" w:hAnsi="Montserrat" w:cs="Montserrat"/>
-          <w:color w:val="000000" w:themeColor="text1"/>
-          <w:lang w:val="en-US"/>
-        </w:rPr>
-      </w:pPr>
-      <w:r>
-        <w:rPr>
-          <w:rFonts w:ascii="Montserrat" w:eastAsia="Montserrat" w:hAnsi="Montserrat" w:cs="Montserrat"/>
-          <w:color w:val="000000" w:themeColor="text1"/>
-          <w:lang w:val="en-US"/>
-        </w:rPr>
-        <w:t xml:space="preserve">  "jsonwebtoken": "9.0.2",</w:t>
-      </w:r>
-    </w:p>
-    <w:p>
-      <w:pPr>
-        <w:spacing w:before="240" w:after="240"/>
-        <w:rPr>
-          <w:rFonts w:ascii="Montserrat" w:eastAsia="Montserrat" w:hAnsi="Montserrat" w:cs="Montserrat"/>
-          <w:color w:val="000000" w:themeColor="text1"/>
-          <w:lang w:val="en-US"/>
-        </w:rPr>
-      </w:pPr>
-    </w:p>
-    <w:p>
-      <w:pPr>
-        <w:spacing w:before="240" w:after="240"/>
-        <w:rPr>
-          <w:rFonts w:ascii="Montserrat" w:eastAsia="Montserrat" w:hAnsi="Montserrat" w:cs="Montserrat"/>
-          <w:color w:val="000000" w:themeColor="text1"/>
-          <w:lang w:val="en-US"/>
-        </w:rPr>
-      </w:pPr>
-    </w:p>
-    <w:p>
-      <w:pPr>
-        <w:spacing w:before="240" w:after="240"/>
-        <w:rPr>
-          <w:rFonts w:ascii="Montserrat" w:eastAsia="Montserrat" w:hAnsi="Montserrat" w:cs="Montserrat"/>
-          <w:color w:val="000000" w:themeColor="text1"/>
-          <w:lang w:val="en-US"/>
-        </w:rPr>
-      </w:pPr>
-    </w:p>
-    <w:p>
-      <w:pPr>
-        <w:spacing w:before="240" w:after="240"/>
-        <w:rPr>
-          <w:rFonts w:ascii="Montserrat" w:eastAsia="Montserrat" w:hAnsi="Montserrat" w:cs="Montserrat"/>
-          <w:color w:val="000000" w:themeColor="text1"/>
-          <w:lang w:val="en-US"/>
-        </w:rPr>
-      </w:pPr>
-    </w:p>
-    <w:p>
-      <w:pPr>
-        <w:spacing w:before="240" w:after="240"/>
-        <w:rPr>
-          <w:rFonts w:ascii="Montserrat" w:eastAsia="Montserrat" w:hAnsi="Montserrat" w:cs="Montserrat"/>
-          <w:color w:val="000000" w:themeColor="text1"/>
-          <w:lang w:val="en-US"/>
-        </w:rPr>
-      </w:pPr>
-      <w:r>
-        <w:rPr>
-          <w:rFonts w:ascii="Montserrat" w:eastAsia="Montserrat" w:hAnsi="Montserrat" w:cs="Montserrat"/>
-          <w:color w:val="000000" w:themeColor="text1"/>
-          <w:lang w:val="en-US"/>
-        </w:rPr>
-        <w:t>Optionals</w:t>
-      </w:r>
-    </w:p>
-    <w:p>
-      <w:pPr>
-        <w:spacing w:before="240" w:after="240"/>
-        <w:rPr>
-          <w:rFonts w:ascii="Montserrat" w:eastAsia="Montserrat" w:hAnsi="Montserrat" w:cs="Montserrat"/>
-          <w:color w:val="000000" w:themeColor="text1"/>
-          <w:lang w:val="en-US"/>
-        </w:rPr>
-      </w:pPr>
-      <w:r>
-        <w:rPr>
-          <w:rFonts w:ascii="Montserrat" w:eastAsia="Montserrat" w:hAnsi="Montserrat" w:cs="Montserrat"/>
-          <w:color w:val="000000" w:themeColor="text1"/>
-          <w:lang w:val="en-US"/>
-        </w:rPr>
-        <w:t xml:space="preserve">     "cookie-parser": "1.4.6",</w:t>
-      </w:r>
-    </w:p>
-    <w:p>
-      <w:pPr>
-        <w:spacing w:before="240" w:after="240"/>
-        <w:rPr>
-          <w:rFonts w:ascii="Montserrat" w:eastAsia="Montserrat" w:hAnsi="Montserrat" w:cs="Montserrat"/>
-          <w:color w:val="000000" w:themeColor="text1"/>
-          <w:lang w:val="en-US"/>
-        </w:rPr>
-      </w:pPr>
-    </w:p>
-    <w:p>
-      <w:pPr>
-        <w:spacing w:before="240" w:after="240"/>
-        <w:rPr>
-          <w:rFonts w:ascii="Montserrat" w:eastAsia="Montserrat" w:hAnsi="Montserrat" w:cs="Montserrat"/>
-          <w:color w:val="000000" w:themeColor="text1"/>
-          <w:lang w:val="en-US"/>
-        </w:rPr>
-      </w:pPr>
-      <w:r>
-        <w:rPr>
-          <w:rFonts w:ascii="Montserrat" w:eastAsia="Montserrat" w:hAnsi="Montserrat" w:cs="Montserrat"/>
-          <w:color w:val="000000" w:themeColor="text1"/>
-          <w:lang w:val="en-US"/>
-        </w:rPr>
-        <w:t xml:space="preserve">      </w:t>
-      </w:r>
-      <w:r>
-        <w:rPr>
-          <w:rFonts w:ascii="Montserrat" w:eastAsia="Montserrat" w:hAnsi="Montserrat" w:cs="Montserrat"/>
-          <w:color w:val="000000" w:themeColor="text1"/>
-          <w:lang w:val="en-US"/>
-        </w:rPr>
-        <w:t>"joi": "17.13.3",</w:t>
-      </w:r>
-    </w:p>
-    <w:p>
-      <w:pPr>
-        <w:spacing w:before="240" w:after="240"/>
-        <w:rPr>
-          <w:rFonts w:ascii="Montserrat" w:eastAsia="Montserrat" w:hAnsi="Montserrat" w:cs="Montserrat"/>
-          <w:color w:val="000000" w:themeColor="text1"/>
-          <w:lang w:val="en-US"/>
-        </w:rPr>
-      </w:pPr>
-      <w:r>
-        <w:rPr>
-          <w:rFonts w:ascii="Montserrat" w:eastAsia="Montserrat" w:hAnsi="Montserrat" w:cs="Montserrat"/>
-          <w:color w:val="000000" w:themeColor="text1"/>
-          <w:lang w:val="en-US"/>
-        </w:rPr>
-        <w:t xml:space="preserve">      </w:t>
-      </w:r>
-      <w:r>
-        <w:rPr>
-          <w:rFonts w:ascii="Montserrat" w:eastAsia="Montserrat" w:hAnsi="Montserrat" w:cs="Montserrat"/>
-          <w:color w:val="000000" w:themeColor="text1"/>
-          <w:lang w:val="en-US"/>
-        </w:rPr>
-        <w:t>"md5": "2.3.0",</w:t>
-      </w:r>
-    </w:p>
-    <w:p>
-      <w:pPr>
-        <w:spacing w:before="240" w:after="240"/>
-        <w:rPr>
-          <w:rFonts w:ascii="Montserrat" w:eastAsia="Montserrat" w:hAnsi="Montserrat" w:cs="Montserrat"/>
-          <w:color w:val="000000" w:themeColor="text1"/>
-          <w:lang w:val="en-US"/>
-        </w:rPr>
-      </w:pPr>
-      <w:r>
-        <w:rPr>
-          <w:rFonts w:ascii="Montserrat" w:eastAsia="Montserrat" w:hAnsi="Montserrat" w:cs="Montserrat"/>
-          <w:color w:val="000000" w:themeColor="text1"/>
-          <w:lang w:val="en-US"/>
-        </w:rPr>
-        <w:t xml:space="preserve">      "morgan": "1.10.0",</w:t>
-      </w:r>
-    </w:p>
-    <w:p>
-      <w:pPr>
-        <w:spacing w:before="240" w:after="240"/>
-        <w:rPr>
-          <w:rFonts w:ascii="Montserrat" w:eastAsia="Montserrat" w:hAnsi="Montserrat" w:cs="Montserrat"/>
-          <w:color w:val="000000" w:themeColor="text1"/>
-          <w:lang w:val="en-US"/>
-        </w:rPr>
-      </w:pPr>
-      <w:r>
-        <w:rPr>
-          <w:rFonts w:ascii="Montserrat" w:eastAsia="Montserrat" w:hAnsi="Montserrat" w:cs="Montserrat"/>
-          <w:color w:val="000000" w:themeColor="text1"/>
-          <w:lang w:val="en-US"/>
-        </w:rPr>
-        <w:t xml:space="preserve">      "session": "0.1.0"</w:t>
-      </w:r>
-    </w:p>
-    <w:p>
-      <w:pPr>
-        <w:spacing w:before="240" w:after="240"/>
-        <w:rPr>
-          <w:rFonts w:ascii="Montserrat" w:eastAsia="Montserrat" w:hAnsi="Montserrat" w:cs="Montserrat"/>
-          <w:color w:val="000000" w:themeColor="text1"/>
-          <w:lang w:val="en-US"/>
-        </w:rPr>
-      </w:pPr>
-    </w:p>
-    <w:p>
-      <w:pPr>
-        <w:spacing w:before="240" w:after="240"/>
-        <w:rPr>
-          <w:rFonts w:ascii="Montserrat" w:eastAsia="Montserrat" w:hAnsi="Montserrat" w:cs="Montserrat"/>
-          <w:color w:val="000000" w:themeColor="text1"/>
-          <w:lang w:val="en-US"/>
-        </w:rPr>
-      </w:pPr>
-    </w:p>
-    <w:p>
-      <w:pPr>
-        <w:spacing w:before="240" w:after="240"/>
-        <w:rPr>
-          <w:rFonts w:ascii="Montserrat" w:eastAsia="Montserrat" w:hAnsi="Montserrat" w:cs="Montserrat"/>
-          <w:color w:val="000000" w:themeColor="text1"/>
-          <w:lang w:val="en-US"/>
-        </w:rPr>
-      </w:pPr>
-    </w:p>
-    <w:p>
-      <w:pPr>
-        <w:spacing w:before="240" w:after="240"/>
-        <w:rPr>
-          <w:rFonts w:ascii="Montserrat" w:eastAsia="Montserrat" w:hAnsi="Montserrat" w:cs="Montserrat"/>
-          <w:color w:val="000000" w:themeColor="text1"/>
-          <w:lang w:val="en-US"/>
-        </w:rPr>
-      </w:pPr>
-    </w:p>
-    <w:p>
-      <w:pPr>
-        <w:spacing w:before="240" w:after="240"/>
-        <w:rPr>
-          <w:rFonts w:ascii="Montserrat" w:eastAsia="Montserrat" w:hAnsi="Montserrat" w:cs="Montserrat"/>
-          <w:color w:val="000000" w:themeColor="text1"/>
-          <w:lang w:val="en-US"/>
-        </w:rPr>
-      </w:pPr>
-      <w:r>
-        <w:rPr>
-          <w:rFonts w:ascii="Montserrat" w:eastAsia="Montserrat" w:hAnsi="Montserrat" w:cs="Montserrat"/>
-          <w:color w:val="000000" w:themeColor="text1"/>
-          <w:lang w:val="en-US"/>
-        </w:rPr>
-        <w:t>/user-management-api</w:t>
-      </w:r>
-    </w:p>
-    <w:p>
-      <w:pPr>
-        <w:spacing w:before="240" w:after="240"/>
-        <w:rPr>
-          <w:rFonts w:ascii="Montserrat" w:eastAsia="Montserrat" w:hAnsi="Montserrat" w:cs="Montserrat"/>
-          <w:color w:val="000000" w:themeColor="text1"/>
-          <w:lang w:val="es-CO"/>
-        </w:rPr>
-      </w:pPr>
-      <w:r>
-        <w:rPr>
-          <w:rFonts w:ascii="MS Mincho" w:eastAsia="MS Mincho" w:hAnsi="MS Mincho" w:cs="MS Mincho" w:hint="eastAsia"/>
-          <w:color w:val="000000" w:themeColor="text1"/>
+          <w:lang w:val="en-US"/>
+        </w:rPr>
+      </w:pPr>
+    </w:p>
+    <w:p>
+      <w:pPr>
+        <w:spacing w:before="240" w:after="240"/>
+        <w:rPr>
+          <w:rFonts w:ascii="Montserrat" w:eastAsia="Montserrat" w:hAnsi="Montserrat" w:cs="Montserrat"/>
+          <w:color w:val="000000" w:themeColor="text1"/>
+          <w:lang w:val="en-US"/>
+        </w:rPr>
+      </w:pPr>
+    </w:p>
+    <w:p>
+      <w:pPr>
+        <w:spacing w:before="240" w:after="240"/>
+        <w:rPr>
+          <w:rFonts w:ascii="Montserrat" w:eastAsia="Montserrat" w:hAnsi="Montserrat" w:cs="Montserrat"/>
+          <w:color w:val="000000" w:themeColor="text1"/>
+          <w:lang w:val="en-US"/>
+        </w:rPr>
+      </w:pPr>
+    </w:p>
+    <w:p>
+      <w:pPr>
+        <w:spacing w:before="240" w:after="240"/>
+        <w:rPr>
+          <w:rFonts w:ascii="Montserrat" w:eastAsia="Montserrat" w:hAnsi="Montserrat" w:cs="Montserrat"/>
+          <w:color w:val="000000" w:themeColor="text1"/>
+          <w:lang w:val="en-US"/>
+        </w:rPr>
+      </w:pPr>
+      <w:r>
+        <w:rPr>
+          <w:rFonts w:ascii="Montserrat" w:eastAsia="Montserrat" w:hAnsi="Montserrat" w:cs="Montserrat"/>
+          <w:color w:val="000000" w:themeColor="text1"/>
+          <w:lang w:val="en-US"/>
+        </w:rPr>
+        <w:t>/</w:t>
+      </w:r>
+      <w:proofErr w:type="gramStart"/>
+      <w:r>
+        <w:rPr>
+          <w:rFonts w:ascii="Montserrat" w:eastAsia="Montserrat" w:hAnsi="Montserrat" w:cs="Montserrat"/>
+          <w:color w:val="000000" w:themeColor="text1"/>
+          <w:lang w:val="en-US"/>
+        </w:rPr>
+        <w:t>user</w:t>
+      </w:r>
+      <w:proofErr w:type="gramEnd"/>
+      <w:r>
+        <w:rPr>
+          <w:rFonts w:ascii="Montserrat" w:eastAsia="Montserrat" w:hAnsi="Montserrat" w:cs="Montserrat"/>
+          <w:color w:val="000000" w:themeColor="text1"/>
+          <w:lang w:val="en-US"/>
+        </w:rPr>
+        <w:t>-management-</w:t>
+      </w:r>
+      <w:proofErr w:type="spellStart"/>
+      <w:r>
+        <w:rPr>
+          <w:rFonts w:ascii="Montserrat" w:eastAsia="Montserrat" w:hAnsi="Montserrat" w:cs="Montserrat"/>
+          <w:color w:val="000000" w:themeColor="text1"/>
+          <w:lang w:val="en-US"/>
+        </w:rPr>
+        <w:t>api</w:t>
+      </w:r>
+      <w:proofErr w:type="spellEnd"/>
+    </w:p>
+    <w:p>
+      <w:pPr>
+        <w:pStyle w:val="Sinespaciado"/>
+        <w:rPr>
+          <w:rFonts w:ascii="Montserrat" w:eastAsia="Montserrat" w:hAnsi="Montserrat" w:cs="Montserrat"/>
+          <w:lang w:val="es-CO"/>
+        </w:rPr>
+      </w:pPr>
+      <w:r>
+        <w:rPr>
+          <w:rFonts w:hint="eastAsia"/>
           <w:lang w:val="es-CO"/>
         </w:rPr>
         <w:t>└───</w:t>
       </w:r>
-      <w:r>
-        <w:rPr>
-          <w:rFonts w:ascii="Montserrat" w:eastAsia="Montserrat" w:hAnsi="Montserrat" w:cs="Montserrat"/>
-          <w:color w:val="000000" w:themeColor="text1"/>
+      <w:proofErr w:type="spellStart"/>
+      <w:r>
+        <w:rPr>
+          <w:rFonts w:ascii="Montserrat" w:eastAsia="Montserrat" w:hAnsi="Montserrat" w:cs="Montserrat"/>
           <w:lang w:val="es-CO"/>
         </w:rPr>
         <w:t>src</w:t>
       </w:r>
-    </w:p>
-    <w:p>
-      <w:pPr>
-        <w:spacing w:before="240" w:after="240"/>
-        <w:rPr>
-          <w:rFonts w:ascii="Montserrat" w:eastAsia="Montserrat" w:hAnsi="Montserrat" w:cs="Montserrat"/>
-          <w:color w:val="000000" w:themeColor="text1"/>
-          <w:lang w:val="es-CO"/>
-        </w:rPr>
-      </w:pPr>
-      <w:r>
-        <w:rPr>
-          <w:rFonts w:ascii="Montserrat" w:eastAsia="Montserrat" w:hAnsi="Montserrat" w:cs="Montserrat"/>
-          <w:color w:val="000000" w:themeColor="text1"/>
+      <w:proofErr w:type="spellEnd"/>
+    </w:p>
+    <w:p>
+      <w:pPr>
+        <w:pStyle w:val="Sinespaciado"/>
+        <w:rPr>
+          <w:rFonts w:ascii="Montserrat" w:eastAsia="Montserrat" w:hAnsi="Montserrat" w:cs="Montserrat"/>
+          <w:lang w:val="es-CO"/>
+        </w:rPr>
+      </w:pPr>
+      <w:r>
+        <w:rPr>
+          <w:rFonts w:ascii="Montserrat" w:eastAsia="Montserrat" w:hAnsi="Montserrat" w:cs="Montserrat"/>
           <w:lang w:val="es-CO"/>
         </w:rPr>
         <w:t xml:space="preserve">    </w:t>
       </w:r>
       <w:r>
         <w:rPr>
-          <w:rFonts w:ascii="MS Mincho" w:eastAsia="MS Mincho" w:hAnsi="MS Mincho" w:cs="MS Mincho" w:hint="eastAsia"/>
-          <w:color w:val="000000" w:themeColor="text1"/>
-          <w:lang w:val="es-CO"/>
-        </w:rPr>
-        <w:t>├───</w:t>
-      </w:r>
-      <w:r>
-        <w:rPr>
-          <w:rFonts w:ascii="Montserrat" w:eastAsia="Montserrat" w:hAnsi="Montserrat" w:cs="Montserrat"/>
-          <w:color w:val="000000" w:themeColor="text1"/>
+          <w:rFonts w:ascii="MS Gothic" w:eastAsia="MS Gothic" w:hAnsi="MS Gothic" w:cs="MS Gothic" w:hint="eastAsia"/>
+          <w:lang w:val="es-CO"/>
+        </w:rPr>
+        <w:t>├</w:t>
+      </w:r>
+      <w:r>
+        <w:rPr>
+          <w:rFonts w:ascii="Aptos" w:hAnsi="Aptos" w:cs="Aptos"/>
+          <w:lang w:val="es-CO"/>
+        </w:rPr>
+        <w:t>───</w:t>
+      </w:r>
+      <w:proofErr w:type="spellStart"/>
+      <w:r>
+        <w:rPr>
+          <w:rFonts w:ascii="Montserrat" w:eastAsia="Montserrat" w:hAnsi="Montserrat" w:cs="Montserrat"/>
           <w:lang w:val="es-CO"/>
         </w:rPr>
         <w:t>microservices</w:t>
       </w:r>
-    </w:p>
-    <w:p>
-      <w:pPr>
-        <w:spacing w:before="240" w:after="240"/>
-        <w:rPr>
-          <w:rFonts w:ascii="Montserrat" w:eastAsia="Montserrat" w:hAnsi="Montserrat" w:cs="Montserrat"/>
-          <w:color w:val="000000" w:themeColor="text1"/>
-          <w:lang w:val="es-CO"/>
-        </w:rPr>
-      </w:pPr>
-      <w:r>
-        <w:rPr>
-          <w:rFonts w:ascii="Montserrat" w:eastAsia="Montserrat" w:hAnsi="Montserrat" w:cs="Montserrat"/>
-          <w:color w:val="000000" w:themeColor="text1"/>
+      <w:proofErr w:type="spellEnd"/>
+    </w:p>
+    <w:p>
+      <w:pPr>
+        <w:pStyle w:val="Sinespaciado"/>
+        <w:rPr>
+          <w:rFonts w:ascii="Montserrat" w:eastAsia="Montserrat" w:hAnsi="Montserrat" w:cs="Montserrat"/>
+          <w:lang w:val="es-CO"/>
+        </w:rPr>
+      </w:pPr>
+      <w:r>
+        <w:rPr>
+          <w:rFonts w:ascii="Montserrat" w:eastAsia="Montserrat" w:hAnsi="Montserrat" w:cs="Montserrat"/>
           <w:lang w:val="es-CO"/>
         </w:rPr>
         <w:t xml:space="preserve">    </w:t>
       </w:r>
       <w:r>
         <w:rPr>
-          <w:rFonts w:ascii="MS Mincho" w:eastAsia="MS Mincho" w:hAnsi="MS Mincho" w:cs="MS Mincho" w:hint="eastAsia"/>
-          <w:color w:val="000000" w:themeColor="text1"/>
+          <w:rFonts w:hint="eastAsia"/>
           <w:lang w:val="es-CO"/>
         </w:rPr>
         <w:t>│</w:t>
@@ -1463,587 +1511,936 @@
       <w:r>
         <w:rPr>
           <w:rFonts w:ascii="Montserrat" w:eastAsia="Montserrat" w:hAnsi="Montserrat" w:cs="Montserrat"/>
-          <w:color w:val="000000" w:themeColor="text1"/>
           <w:lang w:val="es-CO"/>
         </w:rPr>
         <w:t xml:space="preserve">   </w:t>
       </w:r>
       <w:r>
         <w:rPr>
-          <w:rFonts w:ascii="MS Mincho" w:eastAsia="MS Mincho" w:hAnsi="MS Mincho" w:cs="MS Mincho" w:hint="eastAsia"/>
-          <w:color w:val="000000" w:themeColor="text1"/>
+          <w:rFonts w:hint="eastAsia"/>
           <w:lang w:val="es-CO"/>
         </w:rPr>
         <w:t>└───</w:t>
       </w:r>
-      <w:r>
-        <w:rPr>
-          <w:rFonts w:ascii="Montserrat" w:eastAsia="Montserrat" w:hAnsi="Montserrat" w:cs="Montserrat"/>
-          <w:color w:val="000000" w:themeColor="text1"/>
+      <w:proofErr w:type="spellStart"/>
+      <w:r>
+        <w:rPr>
+          <w:rFonts w:ascii="Montserrat" w:eastAsia="Montserrat" w:hAnsi="Montserrat" w:cs="Montserrat"/>
           <w:lang w:val="es-CO"/>
         </w:rPr>
         <w:t>users</w:t>
       </w:r>
-    </w:p>
-    <w:p>
-      <w:pPr>
-        <w:spacing w:before="240" w:after="240"/>
-        <w:rPr>
-          <w:rFonts w:ascii="Montserrat" w:eastAsia="Montserrat" w:hAnsi="Montserrat" w:cs="Montserrat"/>
-          <w:color w:val="000000" w:themeColor="text1"/>
-        </w:rPr>
-      </w:pPr>
-      <w:r>
-        <w:rPr>
-          <w:rFonts w:ascii="Montserrat" w:eastAsia="Montserrat" w:hAnsi="Montserrat" w:cs="Montserrat"/>
-          <w:color w:val="000000" w:themeColor="text1"/>
+      <w:proofErr w:type="spellEnd"/>
+    </w:p>
+    <w:p>
+      <w:pPr>
+        <w:pStyle w:val="Sinespaciado"/>
+        <w:rPr>
+          <w:rFonts w:ascii="Montserrat" w:eastAsia="Montserrat" w:hAnsi="Montserrat" w:cs="Montserrat"/>
+        </w:rPr>
+      </w:pPr>
+      <w:r>
+        <w:rPr>
+          <w:rFonts w:ascii="Montserrat" w:eastAsia="Montserrat" w:hAnsi="Montserrat" w:cs="Montserrat"/>
           <w:lang w:val="es-CO"/>
         </w:rPr>
         <w:t xml:space="preserve">    </w:t>
       </w:r>
       <w:r>
         <w:rPr>
-          <w:rFonts w:ascii="MS Mincho" w:eastAsia="MS Mincho" w:hAnsi="MS Mincho" w:cs="MS Mincho" w:hint="eastAsia"/>
-          <w:color w:val="000000" w:themeColor="text1"/>
+          <w:rFonts w:hint="eastAsia"/>
         </w:rPr>
         <w:t>│</w:t>
       </w:r>
       <w:r>
         <w:rPr>
           <w:rFonts w:ascii="Montserrat" w:eastAsia="Montserrat" w:hAnsi="Montserrat" w:cs="Montserrat"/>
-          <w:color w:val="000000" w:themeColor="text1"/>
         </w:rPr>
         <w:t xml:space="preserve">       </w:t>
       </w:r>
       <w:r>
         <w:rPr>
-          <w:rFonts w:ascii="MS Mincho" w:eastAsia="MS Mincho" w:hAnsi="MS Mincho" w:cs="MS Mincho" w:hint="eastAsia"/>
-          <w:color w:val="000000" w:themeColor="text1"/>
-        </w:rPr>
-        <w:t>├───</w:t>
-      </w:r>
-      <w:r>
-        <w:rPr>
-          <w:rFonts w:ascii="Montserrat" w:eastAsia="Montserrat" w:hAnsi="Montserrat" w:cs="Montserrat"/>
-          <w:color w:val="000000" w:themeColor="text1"/>
-        </w:rPr>
-        <w:t>application        # Casos de uso (servicios)</w:t>
-      </w:r>
-    </w:p>
-    <w:p>
-      <w:pPr>
-        <w:spacing w:before="240" w:after="240"/>
-        <w:rPr>
-          <w:rFonts w:ascii="Montserrat" w:eastAsia="Montserrat" w:hAnsi="Montserrat" w:cs="Montserrat"/>
-          <w:color w:val="000000" w:themeColor="text1"/>
-        </w:rPr>
-      </w:pPr>
-      <w:r>
-        <w:rPr>
-          <w:rFonts w:ascii="Montserrat" w:eastAsia="Montserrat" w:hAnsi="Montserrat" w:cs="Montserrat"/>
-          <w:color w:val="000000" w:themeColor="text1"/>
+          <w:rFonts w:ascii="MS Gothic" w:eastAsia="MS Gothic" w:hAnsi="MS Gothic" w:cs="MS Gothic" w:hint="eastAsia"/>
+        </w:rPr>
+        <w:t>├</w:t>
+      </w:r>
+      <w:r>
+        <w:rPr>
+          <w:rFonts w:ascii="Aptos" w:hAnsi="Aptos" w:cs="Aptos"/>
+        </w:rPr>
+        <w:t>───</w:t>
+      </w:r>
+      <w:proofErr w:type="spellStart"/>
+      <w:r>
+        <w:rPr>
+          <w:rFonts w:ascii="Montserrat" w:eastAsia="Montserrat" w:hAnsi="Montserrat" w:cs="Montserrat"/>
+        </w:rPr>
+        <w:t>application</w:t>
+      </w:r>
+      <w:proofErr w:type="spellEnd"/>
+      <w:r>
+        <w:rPr>
+          <w:rFonts w:ascii="Montserrat" w:eastAsia="Montserrat" w:hAnsi="Montserrat" w:cs="Montserrat"/>
+        </w:rPr>
+        <w:t xml:space="preserve">        # Casos de uso (servicios)</w:t>
+      </w:r>
+    </w:p>
+    <w:p>
+      <w:pPr>
+        <w:pStyle w:val="Sinespaciado"/>
+        <w:rPr>
+          <w:rFonts w:ascii="Montserrat" w:eastAsia="Montserrat" w:hAnsi="Montserrat" w:cs="Montserrat"/>
+        </w:rPr>
+      </w:pPr>
+      <w:r>
+        <w:rPr>
+          <w:rFonts w:ascii="Montserrat" w:eastAsia="Montserrat" w:hAnsi="Montserrat" w:cs="Montserrat"/>
         </w:rPr>
         <w:t xml:space="preserve">    </w:t>
       </w:r>
       <w:r>
         <w:rPr>
-          <w:rFonts w:ascii="MS Mincho" w:eastAsia="MS Mincho" w:hAnsi="MS Mincho" w:cs="MS Mincho" w:hint="eastAsia"/>
-          <w:color w:val="000000" w:themeColor="text1"/>
+          <w:rFonts w:hint="eastAsia"/>
         </w:rPr>
         <w:t>│</w:t>
       </w:r>
       <w:r>
         <w:rPr>
           <w:rFonts w:ascii="Montserrat" w:eastAsia="Montserrat" w:hAnsi="Montserrat" w:cs="Montserrat"/>
-          <w:color w:val="000000" w:themeColor="text1"/>
         </w:rPr>
         <w:t xml:space="preserve">       </w:t>
       </w:r>
       <w:r>
         <w:rPr>
-          <w:rFonts w:ascii="MS Mincho" w:eastAsia="MS Mincho" w:hAnsi="MS Mincho" w:cs="MS Mincho" w:hint="eastAsia"/>
-          <w:color w:val="000000" w:themeColor="text1"/>
-        </w:rPr>
-        <w:t>├───</w:t>
-      </w:r>
-      <w:r>
-        <w:rPr>
-          <w:rFonts w:ascii="Montserrat" w:eastAsia="Montserrat" w:hAnsi="Montserrat" w:cs="Montserrat"/>
-          <w:color w:val="000000" w:themeColor="text1"/>
-        </w:rPr>
-        <w:t>domain             # Entidades y reglas de negocio</w:t>
-      </w:r>
-    </w:p>
-    <w:p>
-      <w:pPr>
-        <w:spacing w:before="240" w:after="240"/>
-        <w:rPr>
-          <w:rFonts w:ascii="Montserrat" w:eastAsia="Montserrat" w:hAnsi="Montserrat" w:cs="Montserrat"/>
-          <w:color w:val="000000" w:themeColor="text1"/>
-        </w:rPr>
-      </w:pPr>
-      <w:r>
-        <w:rPr>
-          <w:rFonts w:ascii="Montserrat" w:eastAsia="Montserrat" w:hAnsi="Montserrat" w:cs="Montserrat"/>
-          <w:color w:val="000000" w:themeColor="text1"/>
+          <w:rFonts w:ascii="MS Gothic" w:eastAsia="MS Gothic" w:hAnsi="MS Gothic" w:cs="MS Gothic" w:hint="eastAsia"/>
+        </w:rPr>
+        <w:t>├</w:t>
+      </w:r>
+      <w:r>
+        <w:rPr>
+          <w:rFonts w:ascii="Aptos" w:hAnsi="Aptos" w:cs="Aptos"/>
+        </w:rPr>
+        <w:t>───</w:t>
+      </w:r>
+      <w:proofErr w:type="spellStart"/>
+      <w:r>
+        <w:rPr>
+          <w:rFonts w:ascii="Montserrat" w:eastAsia="Montserrat" w:hAnsi="Montserrat" w:cs="Montserrat"/>
+        </w:rPr>
+        <w:t>domain</w:t>
+      </w:r>
+      <w:proofErr w:type="spellEnd"/>
+      <w:r>
+        <w:rPr>
+          <w:rFonts w:ascii="Montserrat" w:eastAsia="Montserrat" w:hAnsi="Montserrat" w:cs="Montserrat"/>
+        </w:rPr>
+        <w:t xml:space="preserve">             # Entidades y reglas de negocio</w:t>
+      </w:r>
+    </w:p>
+    <w:p>
+      <w:pPr>
+        <w:pStyle w:val="Sinespaciado"/>
+        <w:rPr>
+          <w:rFonts w:ascii="Montserrat" w:eastAsia="Montserrat" w:hAnsi="Montserrat" w:cs="Montserrat"/>
+        </w:rPr>
+      </w:pPr>
+      <w:r>
+        <w:rPr>
+          <w:rFonts w:ascii="Montserrat" w:eastAsia="Montserrat" w:hAnsi="Montserrat" w:cs="Montserrat"/>
         </w:rPr>
         <w:t xml:space="preserve">    </w:t>
       </w:r>
       <w:r>
         <w:rPr>
-          <w:rFonts w:ascii="MS Mincho" w:eastAsia="MS Mincho" w:hAnsi="MS Mincho" w:cs="MS Mincho" w:hint="eastAsia"/>
-          <w:color w:val="000000" w:themeColor="text1"/>
+          <w:rFonts w:hint="eastAsia"/>
         </w:rPr>
         <w:t>│</w:t>
       </w:r>
       <w:r>
         <w:rPr>
           <w:rFonts w:ascii="Montserrat" w:eastAsia="Montserrat" w:hAnsi="Montserrat" w:cs="Montserrat"/>
-          <w:color w:val="000000" w:themeColor="text1"/>
         </w:rPr>
         <w:t xml:space="preserve">       </w:t>
       </w:r>
       <w:r>
         <w:rPr>
-          <w:rFonts w:ascii="MS Mincho" w:eastAsia="MS Mincho" w:hAnsi="MS Mincho" w:cs="MS Mincho" w:hint="eastAsia"/>
-          <w:color w:val="000000" w:themeColor="text1"/>
+          <w:rFonts w:hint="eastAsia"/>
         </w:rPr>
         <w:t>└───</w:t>
       </w:r>
-      <w:r>
-        <w:rPr>
-          <w:rFonts w:ascii="Montserrat" w:eastAsia="Montserrat" w:hAnsi="Montserrat" w:cs="Montserrat"/>
-          <w:color w:val="000000" w:themeColor="text1"/>
+      <w:proofErr w:type="spellStart"/>
+      <w:r>
+        <w:rPr>
+          <w:rFonts w:ascii="Montserrat" w:eastAsia="Montserrat" w:hAnsi="Montserrat" w:cs="Montserrat"/>
         </w:rPr>
         <w:t>infraestructure</w:t>
       </w:r>
-    </w:p>
-    <w:p>
-      <w:pPr>
-        <w:spacing w:before="240" w:after="240"/>
-        <w:rPr>
-          <w:rFonts w:ascii="Montserrat" w:eastAsia="Montserrat" w:hAnsi="Montserrat" w:cs="Montserrat"/>
-          <w:color w:val="000000" w:themeColor="text1"/>
-        </w:rPr>
-      </w:pPr>
-      <w:r>
-        <w:rPr>
-          <w:rFonts w:ascii="Montserrat" w:eastAsia="Montserrat" w:hAnsi="Montserrat" w:cs="Montserrat"/>
-          <w:color w:val="000000" w:themeColor="text1"/>
+      <w:proofErr w:type="spellEnd"/>
+    </w:p>
+    <w:p>
+      <w:pPr>
+        <w:pStyle w:val="Sinespaciado"/>
+        <w:rPr>
+          <w:rFonts w:ascii="Montserrat" w:eastAsia="Montserrat" w:hAnsi="Montserrat" w:cs="Montserrat"/>
+        </w:rPr>
+      </w:pPr>
+      <w:r>
+        <w:rPr>
+          <w:rFonts w:ascii="Montserrat" w:eastAsia="Montserrat" w:hAnsi="Montserrat" w:cs="Montserrat"/>
         </w:rPr>
         <w:t xml:space="preserve">    </w:t>
       </w:r>
       <w:r>
         <w:rPr>
-          <w:rFonts w:ascii="MS Mincho" w:eastAsia="MS Mincho" w:hAnsi="MS Mincho" w:cs="MS Mincho" w:hint="eastAsia"/>
-          <w:color w:val="000000" w:themeColor="text1"/>
+          <w:rFonts w:hint="eastAsia"/>
         </w:rPr>
         <w:t>│</w:t>
       </w:r>
       <w:r>
         <w:rPr>
           <w:rFonts w:ascii="Montserrat" w:eastAsia="Montserrat" w:hAnsi="Montserrat" w:cs="Montserrat"/>
-          <w:color w:val="000000" w:themeColor="text1"/>
         </w:rPr>
         <w:t xml:space="preserve">           </w:t>
       </w:r>
       <w:r>
         <w:rPr>
-          <w:rFonts w:ascii="MS Mincho" w:eastAsia="MS Mincho" w:hAnsi="MS Mincho" w:cs="MS Mincho" w:hint="eastAsia"/>
-          <w:color w:val="000000" w:themeColor="text1"/>
-        </w:rPr>
-        <w:t>├───</w:t>
-      </w:r>
-      <w:r>
-        <w:rPr>
-          <w:rFonts w:ascii="Montserrat" w:eastAsia="Montserrat" w:hAnsi="Montserrat" w:cs="Montserrat"/>
-          <w:color w:val="000000" w:themeColor="text1"/>
+          <w:rFonts w:ascii="MS Gothic" w:eastAsia="MS Gothic" w:hAnsi="MS Gothic" w:cs="MS Gothic" w:hint="eastAsia"/>
+        </w:rPr>
+        <w:t>├</w:t>
+      </w:r>
+      <w:r>
+        <w:rPr>
+          <w:rFonts w:ascii="Aptos" w:hAnsi="Aptos" w:cs="Aptos"/>
+        </w:rPr>
+        <w:t>───</w:t>
+      </w:r>
+      <w:r>
+        <w:rPr>
+          <w:rFonts w:ascii="Montserrat" w:eastAsia="Montserrat" w:hAnsi="Montserrat" w:cs="Montserrat"/>
         </w:rPr>
         <w:t>api            # Controladores y rutas</w:t>
       </w:r>
     </w:p>
     <w:p>
       <w:pPr>
-        <w:spacing w:before="240" w:after="240"/>
-        <w:rPr>
-          <w:rFonts w:ascii="Montserrat" w:eastAsia="Montserrat" w:hAnsi="Montserrat" w:cs="Montserrat"/>
-          <w:color w:val="000000" w:themeColor="text1"/>
-        </w:rPr>
-      </w:pPr>
-      <w:r>
-        <w:rPr>
-          <w:rFonts w:ascii="Montserrat" w:eastAsia="Montserrat" w:hAnsi="Montserrat" w:cs="Montserrat"/>
-          <w:color w:val="000000" w:themeColor="text1"/>
+        <w:pStyle w:val="Sinespaciado"/>
+        <w:rPr>
+          <w:rFonts w:ascii="Montserrat" w:eastAsia="Montserrat" w:hAnsi="Montserrat" w:cs="Montserrat"/>
+        </w:rPr>
+      </w:pPr>
+      <w:r>
+        <w:rPr>
+          <w:rFonts w:ascii="Montserrat" w:eastAsia="Montserrat" w:hAnsi="Montserrat" w:cs="Montserrat"/>
         </w:rPr>
         <w:t xml:space="preserve">    </w:t>
       </w:r>
       <w:r>
         <w:rPr>
-          <w:rFonts w:ascii="MS Mincho" w:eastAsia="MS Mincho" w:hAnsi="MS Mincho" w:cs="MS Mincho" w:hint="eastAsia"/>
-          <w:color w:val="000000" w:themeColor="text1"/>
+          <w:rFonts w:hint="eastAsia"/>
         </w:rPr>
         <w:t>│</w:t>
       </w:r>
       <w:r>
         <w:rPr>
           <w:rFonts w:ascii="Montserrat" w:eastAsia="Montserrat" w:hAnsi="Montserrat" w:cs="Montserrat"/>
-          <w:color w:val="000000" w:themeColor="text1"/>
         </w:rPr>
         <w:t xml:space="preserve">           </w:t>
       </w:r>
       <w:r>
         <w:rPr>
-          <w:rFonts w:ascii="MS Mincho" w:eastAsia="MS Mincho" w:hAnsi="MS Mincho" w:cs="MS Mincho" w:hint="eastAsia"/>
-          <w:color w:val="000000" w:themeColor="text1"/>
-        </w:rPr>
-        <w:t>├───</w:t>
-      </w:r>
-      <w:r>
-        <w:rPr>
-          <w:rFonts w:ascii="Montserrat" w:eastAsia="Montserrat" w:hAnsi="Montserrat" w:cs="Montserrat"/>
-          <w:color w:val="000000" w:themeColor="text1"/>
-        </w:rPr>
-        <w:t>models         # Modelos de la base de datos</w:t>
-      </w:r>
-    </w:p>
-    <w:p>
-      <w:pPr>
-        <w:spacing w:before="240" w:after="240"/>
-        <w:rPr>
-          <w:rFonts w:ascii="Montserrat" w:eastAsia="Montserrat" w:hAnsi="Montserrat" w:cs="Montserrat"/>
-          <w:color w:val="000000" w:themeColor="text1"/>
-        </w:rPr>
-      </w:pPr>
-      <w:r>
-        <w:rPr>
-          <w:rFonts w:ascii="Montserrat" w:eastAsia="Montserrat" w:hAnsi="Montserrat" w:cs="Montserrat"/>
-          <w:color w:val="000000" w:themeColor="text1"/>
+          <w:rFonts w:ascii="MS Gothic" w:eastAsia="MS Gothic" w:hAnsi="MS Gothic" w:cs="MS Gothic" w:hint="eastAsia"/>
+        </w:rPr>
+        <w:t>├</w:t>
+      </w:r>
+      <w:r>
+        <w:rPr>
+          <w:rFonts w:ascii="Aptos" w:hAnsi="Aptos" w:cs="Aptos"/>
+        </w:rPr>
+        <w:t>───</w:t>
+      </w:r>
+      <w:proofErr w:type="spellStart"/>
+      <w:r>
+        <w:rPr>
+          <w:rFonts w:ascii="Montserrat" w:eastAsia="Montserrat" w:hAnsi="Montserrat" w:cs="Montserrat"/>
+        </w:rPr>
+        <w:t>models</w:t>
+      </w:r>
+      <w:proofErr w:type="spellEnd"/>
+      <w:r>
+        <w:rPr>
+          <w:rFonts w:ascii="Montserrat" w:eastAsia="Montserrat" w:hAnsi="Montserrat" w:cs="Montserrat"/>
+        </w:rPr>
+        <w:t xml:space="preserve">         # Modelos de la base de datos</w:t>
+      </w:r>
+    </w:p>
+    <w:p>
+      <w:pPr>
+        <w:pStyle w:val="Sinespaciado"/>
+        <w:rPr>
+          <w:rFonts w:ascii="Montserrat" w:eastAsia="Montserrat" w:hAnsi="Montserrat" w:cs="Montserrat"/>
+        </w:rPr>
+      </w:pPr>
+      <w:r>
+        <w:rPr>
+          <w:rFonts w:ascii="Montserrat" w:eastAsia="Montserrat" w:hAnsi="Montserrat" w:cs="Montserrat"/>
         </w:rPr>
         <w:t xml:space="preserve">    </w:t>
       </w:r>
       <w:r>
         <w:rPr>
-          <w:rFonts w:ascii="MS Mincho" w:eastAsia="MS Mincho" w:hAnsi="MS Mincho" w:cs="MS Mincho" w:hint="eastAsia"/>
-          <w:color w:val="000000" w:themeColor="text1"/>
+          <w:rFonts w:hint="eastAsia"/>
         </w:rPr>
         <w:t>│</w:t>
       </w:r>
       <w:r>
         <w:rPr>
           <w:rFonts w:ascii="Montserrat" w:eastAsia="Montserrat" w:hAnsi="Montserrat" w:cs="Montserrat"/>
-          <w:color w:val="000000" w:themeColor="text1"/>
         </w:rPr>
         <w:t xml:space="preserve">           </w:t>
       </w:r>
       <w:r>
         <w:rPr>
-          <w:rFonts w:ascii="MS Mincho" w:eastAsia="MS Mincho" w:hAnsi="MS Mincho" w:cs="MS Mincho" w:hint="eastAsia"/>
-          <w:color w:val="000000" w:themeColor="text1"/>
+          <w:rFonts w:hint="eastAsia"/>
         </w:rPr>
         <w:t>└───</w:t>
       </w:r>
-      <w:r>
-        <w:rPr>
-          <w:rFonts w:ascii="Montserrat" w:eastAsia="Montserrat" w:hAnsi="Montserrat" w:cs="Montserrat"/>
-          <w:color w:val="000000" w:themeColor="text1"/>
-        </w:rPr>
-        <w:t>repositories   # Interacción con la base de datos</w:t>
-      </w:r>
-    </w:p>
-    <w:p>
-      <w:pPr>
-        <w:spacing w:before="240" w:after="240"/>
-        <w:rPr>
-          <w:rFonts w:ascii="Montserrat" w:eastAsia="Montserrat" w:hAnsi="Montserrat" w:cs="Montserrat"/>
-          <w:color w:val="000000" w:themeColor="text1"/>
-        </w:rPr>
-      </w:pPr>
-      <w:r>
-        <w:rPr>
-          <w:rFonts w:ascii="Montserrat" w:eastAsia="Montserrat" w:hAnsi="Montserrat" w:cs="Montserrat"/>
-          <w:color w:val="000000" w:themeColor="text1"/>
+      <w:proofErr w:type="spellStart"/>
+      <w:r>
+        <w:rPr>
+          <w:rFonts w:ascii="Montserrat" w:eastAsia="Montserrat" w:hAnsi="Montserrat" w:cs="Montserrat"/>
+        </w:rPr>
+        <w:t>repositories</w:t>
+      </w:r>
+      <w:proofErr w:type="spellEnd"/>
+      <w:r>
+        <w:rPr>
+          <w:rFonts w:ascii="Montserrat" w:eastAsia="Montserrat" w:hAnsi="Montserrat" w:cs="Montserrat"/>
+        </w:rPr>
+        <w:t xml:space="preserve">   # Interacción con la base de datos</w:t>
+      </w:r>
+    </w:p>
+    <w:p>
+      <w:pPr>
+        <w:pStyle w:val="Sinespaciado"/>
+        <w:rPr>
+          <w:rFonts w:ascii="Montserrat" w:eastAsia="Montserrat" w:hAnsi="Montserrat" w:cs="Montserrat"/>
+        </w:rPr>
+      </w:pPr>
+      <w:r>
+        <w:rPr>
+          <w:rFonts w:ascii="Montserrat" w:eastAsia="Montserrat" w:hAnsi="Montserrat" w:cs="Montserrat"/>
         </w:rPr>
         <w:t xml:space="preserve">    </w:t>
       </w:r>
       <w:r>
         <w:rPr>
-          <w:rFonts w:ascii="MS Mincho" w:eastAsia="MS Mincho" w:hAnsi="MS Mincho" w:cs="MS Mincho" w:hint="eastAsia"/>
-          <w:color w:val="000000" w:themeColor="text1"/>
+          <w:rFonts w:hint="eastAsia"/>
         </w:rPr>
         <w:t>└───</w:t>
       </w:r>
       <w:r>
         <w:rPr>
           <w:rFonts w:ascii="Montserrat" w:eastAsia="Montserrat" w:hAnsi="Montserrat" w:cs="Montserrat"/>
-          <w:color w:val="000000" w:themeColor="text1"/>
         </w:rPr>
         <w:t>middleware                 # Middlewares (autenticación, validaciones)</w:t>
       </w:r>
     </w:p>
     <w:p>
       <w:pPr>
-        <w:spacing w:before="240" w:after="240"/>
-        <w:rPr>
-          <w:rFonts w:ascii="Montserrat" w:eastAsia="Montserrat" w:hAnsi="Montserrat" w:cs="Montserrat"/>
-          <w:color w:val="000000" w:themeColor="text1"/>
-        </w:rPr>
-      </w:pPr>
-      <w:r>
-        <w:rPr>
-          <w:rFonts w:ascii="Montserrat" w:eastAsia="Montserrat" w:hAnsi="Montserrat" w:cs="Montserrat"/>
-          <w:color w:val="000000" w:themeColor="text1"/>
+        <w:pStyle w:val="Sinespaciado"/>
+        <w:rPr>
+          <w:lang w:val="en-US"/>
+        </w:rPr>
+      </w:pPr>
+      <w:r>
+        <w:rPr>
+          <w:lang w:val="en-US"/>
         </w:rPr>
         <w:br/>
       </w:r>
       <w:r>
         <w:rPr>
-          <w:rFonts w:ascii="Montserrat" w:eastAsia="Montserrat" w:hAnsi="Montserrat" w:cs="Montserrat"/>
-          <w:color w:val="000000" w:themeColor="text1"/>
+          <w:lang w:val="en-US"/>
         </w:rPr>
         <w:br/>
       </w:r>
       <w:r>
         <w:rPr>
-          <w:rFonts w:ascii="Montserrat" w:eastAsia="Montserrat" w:hAnsi="Montserrat" w:cs="Montserrat"/>
-          <w:color w:val="000000" w:themeColor="text1"/>
+          <w:lang w:val="en-US"/>
+        </w:rPr>
+        <w:t>docker image build -t usersapp:0.0.</w:t>
+      </w:r>
+      <w:proofErr w:type="gramStart"/>
+      <w:r>
+        <w:rPr>
+          <w:lang w:val="en-US"/>
+        </w:rPr>
+        <w:t>1 .</w:t>
+      </w:r>
+      <w:proofErr w:type="gramEnd"/>
+    </w:p>
+    <w:p>
+      <w:pPr>
+        <w:pStyle w:val="Sinespaciado"/>
+      </w:pPr>
+      <w:proofErr w:type="spellStart"/>
+      <w:r>
+        <w:t>docker</w:t>
+      </w:r>
+      <w:proofErr w:type="spellEnd"/>
+      <w:r>
+        <w:t xml:space="preserve"> run -p 3001:3001 usersapp:0.0.1</w:t>
+      </w:r>
+    </w:p>
+    <w:p>
+      <w:pPr>
+        <w:pStyle w:val="Sinespaciado"/>
+      </w:pPr>
+    </w:p>
+    <w:p>
+      <w:pPr>
+        <w:pStyle w:val="Sinespaciado"/>
+      </w:pPr>
+    </w:p>
+    <w:p>
+      <w:pPr>
+        <w:pStyle w:val="Sinespaciado"/>
+      </w:pPr>
+    </w:p>
+    <w:p>
+      <w:pPr>
+        <w:pStyle w:val="Sinespaciado"/>
+      </w:pPr>
+    </w:p>
+    <w:p>
+      <w:pPr>
+        <w:pStyle w:val="Sinespaciado"/>
+      </w:pPr>
+    </w:p>
+    <w:p>
+      <w:pPr>
+        <w:pStyle w:val="Sinespaciado"/>
+      </w:pPr>
+    </w:p>
+    <w:p>
+      <w:pPr>
+        <w:pStyle w:val="Sinespaciado"/>
+      </w:pPr>
+    </w:p>
+    <w:p>
+      <w:pPr>
+        <w:pStyle w:val="Sinespaciado"/>
+      </w:pPr>
+    </w:p>
+    <w:p>
+      <w:pPr>
+        <w:pStyle w:val="Sinespaciado"/>
+      </w:pPr>
+    </w:p>
+    <w:p>
+      <w:pPr>
+        <w:pStyle w:val="Sinespaciado"/>
+      </w:pPr>
+    </w:p>
+    <w:p>
+      <w:pPr>
+        <w:pStyle w:val="Sinespaciado"/>
+      </w:pPr>
+      <w:proofErr w:type="spellStart"/>
+      <w:r>
+        <w:t>docker</w:t>
+      </w:r>
+      <w:proofErr w:type="spellEnd"/>
+      <w:r>
+        <w:t xml:space="preserve"> </w:t>
+      </w:r>
+      <w:proofErr w:type="spellStart"/>
+      <w:r>
+        <w:t>ps</w:t>
+      </w:r>
+      <w:proofErr w:type="spellEnd"/>
+      <w:r>
+        <w:t xml:space="preserve"> -a</w:t>
+      </w:r>
+    </w:p>
+    <w:p>
+      <w:pPr>
+        <w:pStyle w:val="Sinespaciado"/>
+      </w:pPr>
+      <w:proofErr w:type="spellStart"/>
+      <w:r>
+        <w:t>docker</w:t>
+      </w:r>
+      <w:proofErr w:type="spellEnd"/>
+      <w:r>
+        <w:t xml:space="preserve"> </w:t>
+      </w:r>
+      <w:proofErr w:type="spellStart"/>
+      <w:r>
+        <w:t>images</w:t>
+      </w:r>
+      <w:proofErr w:type="spellEnd"/>
+    </w:p>
+    <w:p>
+      <w:pPr>
+        <w:pStyle w:val="Sinespaciado"/>
+        <w:rPr>
+          <w:lang w:val="en-US"/>
+        </w:rPr>
+      </w:pPr>
+      <w:r>
+        <w:rPr>
+          <w:lang w:val="en-US"/>
+        </w:rPr>
+        <w:t xml:space="preserve">docker start </w:t>
+      </w:r>
+      <w:proofErr w:type="spellStart"/>
+      <w:r>
+        <w:rPr>
+          <w:lang w:val="en-US"/>
+        </w:rPr>
+        <w:t>node_db</w:t>
+      </w:r>
+      <w:proofErr w:type="spellEnd"/>
+    </w:p>
+    <w:p>
+      <w:pPr>
+        <w:pStyle w:val="Sinespaciado"/>
+        <w:rPr>
+          <w:lang w:val="en-US"/>
+        </w:rPr>
+      </w:pPr>
+      <w:r>
+        <w:rPr>
+          <w:lang w:val="en-US"/>
+        </w:rPr>
+        <w:t xml:space="preserve">docker </w:t>
+      </w:r>
+      <w:proofErr w:type="spellStart"/>
+      <w:r>
+        <w:rPr>
+          <w:lang w:val="en-US"/>
+        </w:rPr>
+        <w:t>ps</w:t>
+      </w:r>
+      <w:proofErr w:type="spellEnd"/>
+    </w:p>
+    <w:p>
+      <w:pPr>
+        <w:pStyle w:val="Sinespaciado"/>
+        <w:rPr>
+          <w:lang w:val="en-US"/>
+        </w:rPr>
+      </w:pPr>
+      <w:r>
+        <w:rPr>
+          <w:lang w:val="en-US"/>
+        </w:rPr>
+        <w:t xml:space="preserve">docker exec -it </w:t>
+      </w:r>
+      <w:proofErr w:type="spellStart"/>
+      <w:r>
+        <w:rPr>
+          <w:lang w:val="en-US"/>
+        </w:rPr>
+        <w:t>node_db</w:t>
+      </w:r>
+      <w:proofErr w:type="spellEnd"/>
+      <w:r>
+        <w:rPr>
+          <w:lang w:val="en-US"/>
+        </w:rPr>
+        <w:t xml:space="preserve"> </w:t>
+      </w:r>
+      <w:proofErr w:type="spellStart"/>
+      <w:r>
+        <w:rPr>
+          <w:lang w:val="en-US"/>
+        </w:rPr>
+        <w:t>psql</w:t>
+      </w:r>
+      <w:proofErr w:type="spellEnd"/>
+      <w:r>
+        <w:rPr>
+          <w:lang w:val="en-US"/>
+        </w:rPr>
+        <w:t xml:space="preserve"> -U user -d </w:t>
+      </w:r>
+      <w:proofErr w:type="spellStart"/>
+      <w:r>
+        <w:rPr>
+          <w:lang w:val="en-US"/>
+        </w:rPr>
+        <w:t>usersapp_db</w:t>
+      </w:r>
+      <w:proofErr w:type="spellEnd"/>
+    </w:p>
+    <w:p>
+      <w:pPr>
+        <w:pStyle w:val="Sinespaciado"/>
+        <w:rPr>
+          <w:lang w:val="en-US"/>
+        </w:rPr>
+      </w:pPr>
+    </w:p>
+    <w:p>
+      <w:pPr>
+        <w:pStyle w:val="Sinespaciado"/>
+        <w:rPr>
+          <w:lang w:val="en-US"/>
+        </w:rPr>
+      </w:pPr>
+    </w:p>
+    <w:p>
+      <w:pPr>
+        <w:pStyle w:val="Sinespaciado"/>
+        <w:rPr>
+          <w:lang w:val="en-US"/>
+        </w:rPr>
+      </w:pPr>
+    </w:p>
+    <w:p>
+      <w:pPr>
+        <w:pStyle w:val="Sinespaciado"/>
+        <w:rPr>
+          <w:lang w:val="en-US"/>
+        </w:rPr>
+      </w:pPr>
+      <w:r>
+        <w:rPr>
+          <w:lang w:val="en-US"/>
+        </w:rPr>
+        <w:t>docker-compose down</w:t>
+      </w:r>
+    </w:p>
+    <w:p>
+      <w:pPr>
+        <w:pStyle w:val="Sinespaciado"/>
+        <w:rPr>
+          <w:lang w:val="en-US"/>
+        </w:rPr>
+      </w:pPr>
+      <w:r>
+        <w:rPr>
+          <w:lang w:val="en-US"/>
+        </w:rPr>
+        <w:lastRenderedPageBreak/>
+        <w:t>docker-compose up --build</w:t>
+      </w:r>
+    </w:p>
+    <w:p>
+      <w:pPr>
+        <w:pStyle w:val="Sinespaciado"/>
+        <w:rPr>
+          <w:lang w:val="en-US"/>
+        </w:rPr>
+      </w:pPr>
+      <w:r>
+        <w:rPr>
+          <w:lang w:val="en-US"/>
+        </w:rPr>
+        <w:t xml:space="preserve">docker logs --follow </w:t>
+      </w:r>
+      <w:proofErr w:type="spellStart"/>
+      <w:r>
+        <w:rPr>
+          <w:lang w:val="en-US"/>
+        </w:rPr>
+        <w:t>node_db</w:t>
+      </w:r>
+      <w:proofErr w:type="spellEnd"/>
+      <w:r>
+        <w:rPr>
+          <w:lang w:val="en-US"/>
+        </w:rPr>
+        <w:t xml:space="preserve">  </w:t>
+      </w:r>
+    </w:p>
+    <w:p>
+      <w:pPr>
+        <w:pStyle w:val="Sinespaciado"/>
+        <w:rPr>
+          <w:lang w:val="en-US"/>
+        </w:rPr>
+      </w:pPr>
+    </w:p>
+    <w:p>
+      <w:pPr>
+        <w:pStyle w:val="Sinespaciado"/>
+        <w:rPr>
+          <w:lang w:val="en-US"/>
+        </w:rPr>
+      </w:pPr>
+      <w:r>
+        <w:rPr>
+          <w:lang w:val="en-US"/>
+        </w:rPr>
+        <w:t>node -e "console.log(require('crypto'</w:t>
+      </w:r>
+      <w:proofErr w:type="gramStart"/>
+      <w:r>
+        <w:rPr>
+          <w:lang w:val="en-US"/>
+        </w:rPr>
+        <w:t>).</w:t>
+      </w:r>
+      <w:proofErr w:type="spellStart"/>
+      <w:r>
+        <w:rPr>
+          <w:lang w:val="en-US"/>
+        </w:rPr>
+        <w:t>randomBytes</w:t>
+      </w:r>
+      <w:proofErr w:type="spellEnd"/>
+      <w:proofErr w:type="gramEnd"/>
+      <w:r>
+        <w:rPr>
+          <w:lang w:val="en-US"/>
+        </w:rPr>
+        <w:t>(32).</w:t>
+      </w:r>
+      <w:proofErr w:type="spellStart"/>
+      <w:r>
+        <w:rPr>
+          <w:lang w:val="en-US"/>
+        </w:rPr>
+        <w:t>toString</w:t>
+      </w:r>
+      <w:proofErr w:type="spellEnd"/>
+      <w:r>
+        <w:rPr>
+          <w:lang w:val="en-US"/>
+        </w:rPr>
+        <w:t>('hex'))"</w:t>
+      </w:r>
+    </w:p>
+    <w:p>
+      <w:pPr>
+        <w:pStyle w:val="Sinespaciado"/>
+        <w:rPr>
+          <w:lang w:val="es-CO"/>
+        </w:rPr>
+      </w:pPr>
+    </w:p>
+    <w:p>
+      <w:pPr>
+        <w:pStyle w:val="Sinespaciado"/>
+        <w:rPr>
+          <w:lang w:val="es-CO"/>
+        </w:rPr>
+      </w:pPr>
+      <w:r>
+        <w:rPr>
+          <w:lang w:val="es-CO"/>
+        </w:rPr>
+        <w:t>PARA VER LA CONSOLA DEL C</w:t>
+      </w:r>
+      <w:r>
+        <w:rPr>
+          <w:lang w:val="es-CO"/>
+        </w:rPr>
+        <w:t>ONTENEDOR</w:t>
+      </w:r>
+      <w:r>
+        <w:rPr>
+          <w:lang w:val="es-CO"/>
         </w:rPr>
         <w:br/>
       </w:r>
       <w:r>
         <w:rPr>
-          <w:rFonts w:ascii="Montserrat" w:eastAsia="Montserrat" w:hAnsi="Montserrat" w:cs="Montserrat"/>
-          <w:color w:val="000000" w:themeColor="text1"/>
+          <w:lang w:val="es-CO"/>
         </w:rPr>
         <w:br/>
-        <w:t>[este no va docker run --name some-postgres -e POSTGRES_PASSWORD=mypass -p 5431:5432 -d postgres</w:t>
-      </w:r>
-    </w:p>
-    <w:p>
-      <w:pPr>
-        <w:spacing w:before="240" w:after="240"/>
-        <w:rPr>
-          <w:rFonts w:ascii="Montserrat" w:eastAsia="Montserrat" w:hAnsi="Montserrat" w:cs="Montserrat"/>
-          <w:color w:val="000000" w:themeColor="text1"/>
-        </w:rPr>
-      </w:pPr>
-      <w:r>
-        <w:rPr>
-          <w:rFonts w:ascii="Montserrat" w:eastAsia="Montserrat" w:hAnsi="Montserrat" w:cs="Montserrat"/>
-          <w:color w:val="000000" w:themeColor="text1"/>
-        </w:rPr>
-        <w:t>docker ps -a]</w:t>
-      </w:r>
-    </w:p>
-    <w:p>
-      <w:pPr>
-        <w:spacing w:before="240" w:after="240"/>
-        <w:rPr>
-          <w:rFonts w:ascii="Montserrat" w:eastAsia="Montserrat" w:hAnsi="Montserrat" w:cs="Montserrat"/>
-          <w:color w:val="000000" w:themeColor="text1"/>
-          <w:lang w:val="en-US"/>
-        </w:rPr>
-      </w:pPr>
-    </w:p>
-    <w:p>
-      <w:pPr>
-        <w:spacing w:before="240" w:after="240"/>
-        <w:rPr>
-          <w:rFonts w:ascii="Montserrat" w:eastAsia="Montserrat" w:hAnsi="Montserrat" w:cs="Montserrat"/>
-          <w:color w:val="000000" w:themeColor="text1"/>
-          <w:lang w:val="en-US"/>
-        </w:rPr>
-      </w:pPr>
-      <w:r>
-        <w:rPr>
-          <w:rFonts w:ascii="Montserrat" w:eastAsia="Montserrat" w:hAnsi="Montserrat" w:cs="Montserrat"/>
-          <w:color w:val="000000" w:themeColor="text1"/>
-          <w:lang w:val="en-US"/>
-        </w:rPr>
-        <w:t>docker image build -t usersapp:0.0.1 .</w:t>
-      </w:r>
-    </w:p>
-    <w:p>
-      <w:pPr>
-        <w:spacing w:before="240" w:after="240"/>
-        <w:rPr>
-          <w:rFonts w:ascii="Montserrat" w:eastAsia="Montserrat" w:hAnsi="Montserrat" w:cs="Montserrat"/>
-          <w:color w:val="000000" w:themeColor="text1"/>
-        </w:rPr>
-      </w:pPr>
-      <w:r>
-        <w:rPr>
-          <w:rFonts w:ascii="Montserrat" w:eastAsia="Montserrat" w:hAnsi="Montserrat" w:cs="Montserrat"/>
-          <w:color w:val="000000" w:themeColor="text1"/>
-        </w:rPr>
-        <w:t>docker run -p 3001:3001 usersapp:0.0.1</w:t>
-      </w:r>
-    </w:p>
-    <w:p>
-      <w:pPr>
-        <w:spacing w:before="240" w:after="240"/>
-        <w:rPr>
-          <w:rFonts w:ascii="Montserrat" w:eastAsia="Montserrat" w:hAnsi="Montserrat" w:cs="Montserrat"/>
-          <w:color w:val="000000" w:themeColor="text1"/>
-        </w:rPr>
-      </w:pPr>
-    </w:p>
-    <w:p>
-      <w:pPr>
-        <w:spacing w:before="240" w:after="240"/>
-        <w:rPr>
-          <w:rFonts w:ascii="Montserrat" w:eastAsia="Montserrat" w:hAnsi="Montserrat" w:cs="Montserrat"/>
-          <w:color w:val="000000" w:themeColor="text1"/>
-        </w:rPr>
-      </w:pPr>
-    </w:p>
-    <w:p>
-      <w:pPr>
-        <w:spacing w:before="240" w:after="240"/>
-        <w:rPr>
-          <w:rFonts w:ascii="Montserrat" w:eastAsia="Montserrat" w:hAnsi="Montserrat" w:cs="Montserrat"/>
-          <w:color w:val="000000" w:themeColor="text1"/>
-        </w:rPr>
-      </w:pPr>
-      <w:r>
-        <w:rPr>
-          <w:rFonts w:ascii="Montserrat" w:eastAsia="Montserrat" w:hAnsi="Montserrat" w:cs="Montserrat"/>
-          <w:color w:val="000000" w:themeColor="text1"/>
-        </w:rPr>
-        <w:t>docker ps -a</w:t>
-      </w:r>
-    </w:p>
-    <w:p>
-      <w:pPr>
-        <w:spacing w:before="240" w:after="240"/>
-        <w:rPr>
-          <w:rFonts w:ascii="Montserrat" w:eastAsia="Montserrat" w:hAnsi="Montserrat" w:cs="Montserrat"/>
-          <w:color w:val="000000" w:themeColor="text1"/>
-        </w:rPr>
-      </w:pPr>
-      <w:r>
-        <w:rPr>
-          <w:rFonts w:ascii="Montserrat" w:eastAsia="Montserrat" w:hAnsi="Montserrat" w:cs="Montserrat"/>
-          <w:color w:val="000000" w:themeColor="text1"/>
-        </w:rPr>
-        <w:t>docker images</w:t>
-      </w:r>
-    </w:p>
-    <w:p>
-      <w:pPr>
-        <w:spacing w:before="240" w:after="240"/>
-        <w:rPr>
-          <w:rFonts w:ascii="Montserrat" w:eastAsia="Montserrat" w:hAnsi="Montserrat" w:cs="Montserrat"/>
-          <w:color w:val="000000" w:themeColor="text1"/>
-          <w:lang w:val="en-US"/>
-        </w:rPr>
-      </w:pPr>
-      <w:r>
-        <w:rPr>
-          <w:rFonts w:ascii="Montserrat" w:eastAsia="Montserrat" w:hAnsi="Montserrat" w:cs="Montserrat"/>
-          <w:color w:val="000000" w:themeColor="text1"/>
-          <w:lang w:val="en-US"/>
-        </w:rPr>
-        <w:lastRenderedPageBreak/>
-        <w:t>docker start node_db</w:t>
-      </w:r>
-    </w:p>
-    <w:p>
-      <w:pPr>
-        <w:spacing w:before="240" w:after="240"/>
-        <w:rPr>
-          <w:rFonts w:ascii="Montserrat" w:eastAsia="Montserrat" w:hAnsi="Montserrat" w:cs="Montserrat"/>
-          <w:color w:val="000000" w:themeColor="text1"/>
-          <w:lang w:val="en-US"/>
-        </w:rPr>
-      </w:pPr>
-      <w:r>
-        <w:rPr>
-          <w:rFonts w:ascii="Montserrat" w:eastAsia="Montserrat" w:hAnsi="Montserrat" w:cs="Montserrat"/>
-          <w:color w:val="000000" w:themeColor="text1"/>
-          <w:lang w:val="en-US"/>
-        </w:rPr>
-        <w:t>docker ps</w:t>
-      </w:r>
-    </w:p>
-    <w:p>
-      <w:pPr>
-        <w:spacing w:before="240" w:after="240"/>
-        <w:rPr>
-          <w:rFonts w:ascii="Montserrat" w:eastAsia="Montserrat" w:hAnsi="Montserrat" w:cs="Montserrat"/>
-          <w:color w:val="000000" w:themeColor="text1"/>
-          <w:lang w:val="en-US"/>
-        </w:rPr>
-      </w:pPr>
-      <w:r>
-        <w:rPr>
-          <w:rFonts w:ascii="Montserrat" w:eastAsia="Montserrat" w:hAnsi="Montserrat" w:cs="Montserrat"/>
-          <w:color w:val="000000" w:themeColor="text1"/>
-          <w:lang w:val="en-US"/>
-        </w:rPr>
-        <w:t>docker exec -it node_db psql -U user -d usersapp_db</w:t>
-      </w:r>
-    </w:p>
-    <w:p>
-      <w:pPr>
-        <w:spacing w:before="240" w:after="240"/>
-        <w:rPr>
-          <w:rFonts w:ascii="Montserrat" w:eastAsia="Montserrat" w:hAnsi="Montserrat" w:cs="Montserrat"/>
-          <w:color w:val="000000" w:themeColor="text1"/>
-          <w:lang w:val="en-US"/>
-        </w:rPr>
-      </w:pPr>
-    </w:p>
-    <w:p>
-      <w:pPr>
-        <w:spacing w:before="240" w:after="240"/>
-        <w:rPr>
-          <w:rFonts w:ascii="Montserrat" w:eastAsia="Montserrat" w:hAnsi="Montserrat" w:cs="Montserrat"/>
-          <w:color w:val="000000" w:themeColor="text1"/>
-          <w:lang w:val="en-US"/>
-        </w:rPr>
-      </w:pPr>
-    </w:p>
-    <w:p>
-      <w:pPr>
-        <w:spacing w:before="240" w:after="240"/>
-        <w:rPr>
-          <w:rFonts w:ascii="Montserrat" w:eastAsia="Montserrat" w:hAnsi="Montserrat" w:cs="Montserrat"/>
-          <w:color w:val="000000" w:themeColor="text1"/>
-          <w:lang w:val="en-US"/>
-        </w:rPr>
-      </w:pPr>
-    </w:p>
-    <w:p>
-      <w:pPr>
-        <w:spacing w:before="240" w:after="240"/>
-        <w:rPr>
-          <w:rFonts w:ascii="Montserrat" w:eastAsia="Montserrat" w:hAnsi="Montserrat" w:cs="Montserrat"/>
-          <w:color w:val="000000" w:themeColor="text1"/>
-          <w:lang w:val="en-US"/>
-        </w:rPr>
-      </w:pPr>
-      <w:r>
-        <w:rPr>
-          <w:rFonts w:ascii="Montserrat" w:eastAsia="Montserrat" w:hAnsi="Montserrat" w:cs="Montserrat"/>
-          <w:color w:val="000000" w:themeColor="text1"/>
-          <w:lang w:val="en-US"/>
-        </w:rPr>
-        <w:t>docker-compose down</w:t>
-      </w:r>
-    </w:p>
-    <w:p>
-      <w:pPr>
-        <w:spacing w:before="240" w:after="240"/>
-        <w:rPr>
-          <w:rFonts w:ascii="Montserrat" w:eastAsia="Montserrat" w:hAnsi="Montserrat" w:cs="Montserrat"/>
-          <w:color w:val="000000" w:themeColor="text1"/>
-          <w:lang w:val="en-US"/>
-        </w:rPr>
-      </w:pPr>
-      <w:r>
-        <w:rPr>
-          <w:rFonts w:ascii="Montserrat" w:eastAsia="Montserrat" w:hAnsi="Montserrat" w:cs="Montserrat"/>
-          <w:color w:val="000000" w:themeColor="text1"/>
+      </w:r>
+      <w:proofErr w:type="spellStart"/>
+      <w:r>
+        <w:rPr>
+          <w:lang w:val="es-CO"/>
+        </w:rPr>
+        <w:t>docker</w:t>
+      </w:r>
+      <w:proofErr w:type="spellEnd"/>
+      <w:r>
+        <w:rPr>
+          <w:lang w:val="es-CO"/>
+        </w:rPr>
+        <w:t xml:space="preserve"> </w:t>
+      </w:r>
+      <w:proofErr w:type="spellStart"/>
+      <w:r>
+        <w:rPr>
+          <w:lang w:val="es-CO"/>
+        </w:rPr>
+        <w:t>exec</w:t>
+      </w:r>
+      <w:proofErr w:type="spellEnd"/>
+      <w:r>
+        <w:rPr>
+          <w:lang w:val="es-CO"/>
+        </w:rPr>
+        <w:t xml:space="preserve"> -</w:t>
+      </w:r>
+      <w:proofErr w:type="spellStart"/>
+      <w:r>
+        <w:rPr>
+          <w:lang w:val="es-CO"/>
+        </w:rPr>
+        <w:t>it</w:t>
+      </w:r>
+      <w:proofErr w:type="spellEnd"/>
+      <w:r>
+        <w:rPr>
+          <w:lang w:val="es-CO"/>
+        </w:rPr>
+        <w:t xml:space="preserve"> </w:t>
+      </w:r>
+      <w:proofErr w:type="spellStart"/>
+      <w:r>
+        <w:rPr>
+          <w:lang w:val="es-CO"/>
+        </w:rPr>
+        <w:t>node_usersapp</w:t>
+      </w:r>
+      <w:proofErr w:type="spellEnd"/>
+      <w:r>
+        <w:rPr>
+          <w:lang w:val="es-CO"/>
+        </w:rPr>
+        <w:t xml:space="preserve"> /</w:t>
+      </w:r>
+      <w:proofErr w:type="spellStart"/>
+      <w:r>
+        <w:rPr>
+          <w:lang w:val="es-CO"/>
+        </w:rPr>
+        <w:t>bin</w:t>
+      </w:r>
+      <w:proofErr w:type="spellEnd"/>
+      <w:r>
+        <w:rPr>
+          <w:lang w:val="es-CO"/>
+        </w:rPr>
+        <w:t>/</w:t>
+      </w:r>
+      <w:proofErr w:type="spellStart"/>
+      <w:r>
+        <w:rPr>
+          <w:lang w:val="es-CO"/>
+        </w:rPr>
+        <w:t>bash</w:t>
+      </w:r>
+      <w:proofErr w:type="spellEnd"/>
+    </w:p>
+    <w:p>
+      <w:pPr>
+        <w:spacing w:before="240" w:after="240"/>
+        <w:rPr>
+          <w:rFonts w:ascii="Montserrat" w:eastAsia="Montserrat" w:hAnsi="Montserrat" w:cs="Montserrat"/>
+          <w:color w:val="000000" w:themeColor="text1"/>
+          <w:lang w:val="es-CO"/>
+        </w:rPr>
+      </w:pPr>
+    </w:p>
+    <w:p>
+      <w:pPr>
+        <w:spacing w:before="240" w:after="240"/>
+        <w:rPr>
+          <w:rFonts w:ascii="Montserrat" w:eastAsia="Montserrat" w:hAnsi="Montserrat" w:cs="Montserrat"/>
+          <w:color w:val="000000" w:themeColor="text1"/>
+          <w:lang w:val="es-CO"/>
+        </w:rPr>
+      </w:pPr>
+    </w:p>
+    <w:p>
+      <w:pPr>
+        <w:spacing w:before="240" w:after="240"/>
+        <w:rPr>
+          <w:rFonts w:ascii="Montserrat" w:eastAsia="Montserrat" w:hAnsi="Montserrat" w:cs="Montserrat"/>
+          <w:color w:val="000000" w:themeColor="text1"/>
+          <w:lang w:val="es-CO"/>
+        </w:rPr>
+      </w:pPr>
+    </w:p>
+    <w:p>
+      <w:pPr>
+        <w:spacing w:before="240" w:after="240"/>
+        <w:rPr>
+          <w:rFonts w:ascii="Montserrat" w:eastAsia="Montserrat" w:hAnsi="Montserrat" w:cs="Montserrat"/>
+          <w:color w:val="000000" w:themeColor="text1"/>
+          <w:lang w:val="es-CO"/>
+        </w:rPr>
+      </w:pPr>
+    </w:p>
+    <w:p>
+      <w:pPr>
+        <w:spacing w:before="240" w:after="240"/>
+        <w:rPr>
+          <w:rFonts w:ascii="Montserrat" w:eastAsia="Montserrat" w:hAnsi="Montserrat" w:cs="Montserrat"/>
+          <w:color w:val="000000" w:themeColor="text1"/>
+          <w:lang w:val="es-CO"/>
+        </w:rPr>
+      </w:pPr>
+    </w:p>
+    <w:p>
+      <w:pPr>
+        <w:spacing w:before="240" w:after="240"/>
+        <w:rPr>
+          <w:rFonts w:ascii="Montserrat" w:eastAsia="Montserrat" w:hAnsi="Montserrat" w:cs="Montserrat"/>
+          <w:color w:val="000000" w:themeColor="text1"/>
+          <w:lang w:val="es-CO"/>
+        </w:rPr>
+      </w:pPr>
+    </w:p>
+    <w:p>
+      <w:pPr>
+        <w:spacing w:before="240" w:after="240"/>
+        <w:rPr>
+          <w:rFonts w:ascii="Montserrat" w:eastAsia="Montserrat" w:hAnsi="Montserrat" w:cs="Montserrat"/>
+          <w:color w:val="000000" w:themeColor="text1"/>
+          <w:lang w:val="es-CO"/>
+        </w:rPr>
+      </w:pPr>
+    </w:p>
+    <w:p>
+      <w:pPr>
+        <w:spacing w:before="240" w:after="240"/>
+        <w:rPr>
+          <w:rFonts w:ascii="Montserrat" w:eastAsia="Montserrat" w:hAnsi="Montserrat" w:cs="Montserrat"/>
+          <w:color w:val="000000" w:themeColor="text1"/>
+          <w:lang w:val="es-CO"/>
+        </w:rPr>
+      </w:pPr>
+    </w:p>
+    <w:p>
+      <w:pPr>
+        <w:spacing w:before="240" w:after="240"/>
+        <w:rPr>
+          <w:rFonts w:ascii="Montserrat" w:eastAsia="Montserrat" w:hAnsi="Montserrat" w:cs="Montserrat"/>
+          <w:color w:val="000000" w:themeColor="text1"/>
+          <w:lang w:val="es-CO"/>
+        </w:rPr>
+      </w:pPr>
+    </w:p>
+    <w:p>
+      <w:pPr>
+        <w:spacing w:before="240" w:after="240"/>
+        <w:rPr>
+          <w:rFonts w:ascii="Montserrat" w:eastAsia="Montserrat" w:hAnsi="Montserrat" w:cs="Montserrat"/>
+          <w:color w:val="000000" w:themeColor="text1"/>
+          <w:lang w:val="es-CO"/>
+        </w:rPr>
+      </w:pPr>
+    </w:p>
+    <w:p>
+      <w:pPr>
+        <w:pStyle w:val="Sinespaciado"/>
+        <w:rPr>
+          <w:lang w:val="en-US"/>
+        </w:rPr>
+      </w:pPr>
+      <w:r>
+        <w:rPr>
           <w:lang w:val="en-US"/>
         </w:rPr>
         <w:t>docker-compose up --build</w:t>
@@ -2051,287 +2448,445 @@
     </w:p>
     <w:p>
       <w:pPr>
-        <w:spacing w:before="240" w:after="240"/>
-        <w:rPr>
-          <w:rFonts w:ascii="Montserrat" w:eastAsia="Montserrat" w:hAnsi="Montserrat" w:cs="Montserrat"/>
-          <w:color w:val="000000" w:themeColor="text1"/>
-          <w:lang w:val="en-US"/>
-        </w:rPr>
-      </w:pPr>
-    </w:p>
-    <w:p>
-      <w:pPr>
-        <w:spacing w:before="240" w:after="240"/>
-        <w:rPr>
-          <w:rFonts w:ascii="Montserrat" w:eastAsia="Montserrat" w:hAnsi="Montserrat" w:cs="Montserrat"/>
-          <w:color w:val="000000" w:themeColor="text1"/>
-          <w:lang w:val="en-US"/>
-        </w:rPr>
-      </w:pPr>
-    </w:p>
-    <w:p>
-      <w:pPr>
-        <w:spacing w:before="240" w:after="240"/>
-        <w:rPr>
-          <w:rFonts w:ascii="Montserrat" w:eastAsia="Montserrat" w:hAnsi="Montserrat" w:cs="Montserrat"/>
-          <w:color w:val="000000" w:themeColor="text1"/>
-          <w:lang w:val="en-US"/>
-        </w:rPr>
-      </w:pPr>
-      <w:r>
-        <w:rPr>
-          <w:rFonts w:ascii="Montserrat" w:eastAsia="Montserrat" w:hAnsi="Montserrat" w:cs="Montserrat"/>
-          <w:color w:val="000000" w:themeColor="text1"/>
-          <w:lang w:val="en-US"/>
-        </w:rPr>
-        <w:t>node -e "console.log(require('crypto').randomBytes(32).toString('hex'))"</w:t>
-      </w:r>
-    </w:p>
-    <w:p>
-      <w:pPr>
-        <w:spacing w:before="240" w:after="240"/>
-        <w:rPr>
-          <w:rFonts w:ascii="Montserrat" w:eastAsia="Montserrat" w:hAnsi="Montserrat" w:cs="Montserrat"/>
-          <w:color w:val="000000" w:themeColor="text1"/>
-          <w:lang w:val="en-US"/>
-        </w:rPr>
-      </w:pPr>
-    </w:p>
-    <w:p>
-      <w:pPr>
-        <w:spacing w:before="240" w:after="240"/>
-        <w:rPr>
-          <w:rFonts w:ascii="Montserrat" w:eastAsia="Montserrat" w:hAnsi="Montserrat" w:cs="Montserrat"/>
-          <w:color w:val="000000" w:themeColor="text1"/>
-          <w:lang w:val="en-US"/>
-        </w:rPr>
-      </w:pPr>
-    </w:p>
-    <w:p>
-      <w:pPr>
-        <w:spacing w:before="240" w:after="240"/>
-        <w:rPr>
-          <w:rFonts w:ascii="Montserrat" w:eastAsia="Montserrat" w:hAnsi="Montserrat" w:cs="Montserrat"/>
-          <w:color w:val="000000" w:themeColor="text1"/>
-          <w:lang w:val="en-US"/>
-        </w:rPr>
-      </w:pPr>
-      <w:r>
-        <w:rPr>
-          <w:rFonts w:ascii="Montserrat" w:eastAsia="Montserrat" w:hAnsi="Montserrat" w:cs="Montserrat"/>
-          <w:color w:val="000000" w:themeColor="text1"/>
-          <w:lang w:val="en-US"/>
-        </w:rPr>
-        <w:t>docker-compose up --build</w:t>
-      </w:r>
-    </w:p>
-    <w:p>
-      <w:pPr>
-        <w:spacing w:before="240" w:after="240"/>
-        <w:rPr>
-          <w:rFonts w:ascii="Montserrat" w:eastAsia="Montserrat" w:hAnsi="Montserrat" w:cs="Montserrat"/>
-          <w:color w:val="000000" w:themeColor="text1"/>
-          <w:lang w:val="en-US"/>
-        </w:rPr>
-      </w:pPr>
-      <w:r>
-        <w:rPr>
-          <w:rFonts w:ascii="Montserrat" w:eastAsia="Montserrat" w:hAnsi="Montserrat" w:cs="Montserrat"/>
-          <w:color w:val="000000" w:themeColor="text1"/>
-          <w:lang w:val="en-US"/>
-        </w:rPr>
-        <w:t>docker exec -it node_usersapp /bin/bash</w:t>
-      </w:r>
-    </w:p>
-    <w:p>
-      <w:pPr>
-        <w:spacing w:before="240" w:after="240"/>
-        <w:rPr>
-          <w:rFonts w:ascii="Montserrat" w:eastAsia="Montserrat" w:hAnsi="Montserrat" w:cs="Montserrat"/>
-          <w:color w:val="000000" w:themeColor="text1"/>
-          <w:lang w:val="en-US"/>
-        </w:rPr>
-      </w:pPr>
-      <w:r>
-        <w:rPr>
-          <w:rFonts w:ascii="Montserrat" w:eastAsia="Montserrat" w:hAnsi="Montserrat" w:cs="Montserrat"/>
-          <w:color w:val="000000" w:themeColor="text1"/>
-          <w:lang w:val="en-US"/>
-        </w:rPr>
-        <w:t>apt update &amp;&amp; apt install -y postgresql-client</w:t>
-      </w:r>
-    </w:p>
-    <w:p>
-      <w:pPr>
-        <w:spacing w:before="240" w:after="240"/>
-        <w:rPr>
-          <w:rFonts w:ascii="Montserrat" w:eastAsia="Montserrat" w:hAnsi="Montserrat" w:cs="Montserrat"/>
-          <w:color w:val="000000" w:themeColor="text1"/>
-          <w:lang w:val="en-US"/>
-        </w:rPr>
-      </w:pPr>
-      <w:r>
-        <w:rPr>
-          <w:rFonts w:ascii="Montserrat" w:eastAsia="Montserrat" w:hAnsi="Montserrat" w:cs="Montserrat"/>
-          <w:color w:val="000000" w:themeColor="text1"/>
-          <w:lang w:val="en-US"/>
-        </w:rPr>
-        <w:t>nslookup node_db</w:t>
-      </w:r>
-    </w:p>
-    <w:p>
-      <w:pPr>
-        <w:spacing w:before="240" w:after="240"/>
-        <w:rPr>
-          <w:rFonts w:ascii="Montserrat" w:eastAsia="Montserrat" w:hAnsi="Montserrat" w:cs="Montserrat"/>
-          <w:color w:val="000000" w:themeColor="text1"/>
-          <w:lang w:val="en-US"/>
-        </w:rPr>
-      </w:pPr>
-      <w:r>
-        <w:rPr>
-          <w:rFonts w:ascii="Montserrat" w:eastAsia="Montserrat" w:hAnsi="Montserrat" w:cs="Montserrat"/>
-          <w:color w:val="000000" w:themeColor="text1"/>
-          <w:lang w:val="en-US"/>
-        </w:rPr>
-        <w:t>psql -h node_db -U user -d usersapp_db</w:t>
-      </w:r>
-    </w:p>
-    <w:p>
-      <w:pPr>
-        <w:spacing w:before="240" w:after="240"/>
-        <w:rPr>
-          <w:rFonts w:ascii="Montserrat" w:eastAsia="Montserrat" w:hAnsi="Montserrat" w:cs="Montserrat"/>
-          <w:color w:val="000000" w:themeColor="text1"/>
-          <w:lang w:val="en-US"/>
-        </w:rPr>
-      </w:pPr>
-      <w:r>
-        <w:rPr>
-          <w:rFonts w:ascii="Montserrat" w:eastAsia="Montserrat" w:hAnsi="Montserrat" w:cs="Montserrat"/>
-          <w:color w:val="000000" w:themeColor="text1"/>
-          <w:lang w:val="en-US"/>
-        </w:rPr>
-        <w:t>npx sequelize-cli db:seed:all</w:t>
-      </w:r>
-    </w:p>
-    <w:p>
-      <w:pPr>
-        <w:spacing w:before="240" w:after="240"/>
-        <w:rPr>
-          <w:rFonts w:ascii="Montserrat" w:eastAsia="Montserrat" w:hAnsi="Montserrat" w:cs="Montserrat"/>
-          <w:color w:val="000000" w:themeColor="text1"/>
-          <w:lang w:val="en-US"/>
-        </w:rPr>
-      </w:pPr>
-    </w:p>
-    <w:p>
-      <w:pPr>
-        <w:spacing w:before="240" w:after="240"/>
-        <w:rPr>
-          <w:rFonts w:ascii="Montserrat" w:eastAsia="Montserrat" w:hAnsi="Montserrat" w:cs="Montserrat"/>
-          <w:color w:val="000000" w:themeColor="text1"/>
-          <w:lang w:val="en-US"/>
-        </w:rPr>
-      </w:pPr>
-      <w:r>
-        <w:rPr>
-          <w:rFonts w:ascii="Montserrat" w:eastAsia="Montserrat" w:hAnsi="Montserrat" w:cs="Montserrat"/>
-          <w:color w:val="000000" w:themeColor="text1"/>
-          <w:lang w:val="en-US"/>
-        </w:rPr>
-        <w:t xml:space="preserve">docker logs --follow node_db  </w:t>
-      </w:r>
-    </w:p>
-    <w:p>
-      <w:pPr>
-        <w:spacing w:before="240" w:after="240"/>
-        <w:rPr>
-          <w:rFonts w:ascii="Montserrat" w:eastAsia="Montserrat" w:hAnsi="Montserrat" w:cs="Montserrat"/>
-          <w:color w:val="000000" w:themeColor="text1"/>
-          <w:lang w:val="en-US"/>
-        </w:rPr>
-      </w:pPr>
-    </w:p>
-    <w:p>
-      <w:pPr>
-        <w:spacing w:before="240" w:after="240"/>
-        <w:rPr>
-          <w:rFonts w:ascii="Montserrat" w:eastAsia="Montserrat" w:hAnsi="Montserrat" w:cs="Montserrat"/>
-          <w:color w:val="000000" w:themeColor="text1"/>
-          <w:lang w:val="en-US"/>
-        </w:rPr>
-      </w:pPr>
-    </w:p>
-    <w:p>
-      <w:pPr>
-        <w:spacing w:before="240" w:after="240"/>
-        <w:rPr>
-          <w:rFonts w:ascii="Montserrat" w:eastAsia="Montserrat" w:hAnsi="Montserrat" w:cs="Montserrat"/>
-          <w:color w:val="000000" w:themeColor="text1"/>
-          <w:lang w:val="en-US"/>
-        </w:rPr>
-      </w:pPr>
-    </w:p>
-    <w:p>
-      <w:pPr>
-        <w:spacing w:before="240" w:after="240"/>
-        <w:rPr>
-          <w:rFonts w:ascii="Montserrat" w:eastAsia="Montserrat" w:hAnsi="Montserrat" w:cs="Montserrat"/>
-          <w:color w:val="000000" w:themeColor="text1"/>
-          <w:lang w:val="en-US"/>
-        </w:rPr>
-      </w:pPr>
-    </w:p>
-    <w:p>
-      <w:pPr>
-        <w:spacing w:before="240" w:after="240"/>
-        <w:rPr>
-          <w:rFonts w:ascii="Montserrat" w:eastAsia="Montserrat" w:hAnsi="Montserrat" w:cs="Montserrat"/>
-          <w:color w:val="000000" w:themeColor="text1"/>
-          <w:lang w:val="es-CO"/>
-        </w:rPr>
-      </w:pPr>
-      <w:r>
-        <w:rPr>
-          <w:rFonts w:ascii="Montserrat" w:eastAsia="Montserrat" w:hAnsi="Montserrat" w:cs="Montserrat"/>
-          <w:color w:val="000000" w:themeColor="text1"/>
-          <w:lang w:val="es-CO"/>
-        </w:rPr>
-        <w:t>PARA VER LA CONSOLA DEL C</w:t>
-      </w:r>
-      <w:r>
-        <w:rPr>
-          <w:rFonts w:ascii="Montserrat" w:eastAsia="Montserrat" w:hAnsi="Montserrat" w:cs="Montserrat"/>
-          <w:color w:val="000000" w:themeColor="text1"/>
-          <w:lang w:val="es-CO"/>
-        </w:rPr>
-        <w:t>ONTENEDOR</w:t>
-      </w:r>
-      <w:r>
-        <w:rPr>
-          <w:rFonts w:ascii="Montserrat" w:eastAsia="Montserrat" w:hAnsi="Montserrat" w:cs="Montserrat"/>
-          <w:color w:val="000000" w:themeColor="text1"/>
-          <w:lang w:val="es-CO"/>
-        </w:rPr>
-        <w:br/>
-      </w:r>
-      <w:r>
-        <w:rPr>
-          <w:rFonts w:ascii="Montserrat" w:eastAsia="Montserrat" w:hAnsi="Montserrat" w:cs="Montserrat"/>
-          <w:color w:val="000000" w:themeColor="text1"/>
-          <w:lang w:val="es-CO"/>
-        </w:rPr>
-        <w:br/>
-      </w:r>
-      <w:r>
-        <w:rPr>
-          <w:rFonts w:ascii="Montserrat" w:eastAsia="Montserrat" w:hAnsi="Montserrat" w:cs="Montserrat"/>
-          <w:color w:val="000000" w:themeColor="text1"/>
-          <w:lang w:val="es-CO"/>
-        </w:rPr>
-        <w:t>docker exec -it node_usersapp /bin/bash</w:t>
-      </w:r>
+        <w:pStyle w:val="Sinespaciado"/>
+        <w:rPr>
+          <w:lang w:val="en-US"/>
+        </w:rPr>
+      </w:pPr>
+      <w:r>
+        <w:rPr>
+          <w:lang w:val="en-US"/>
+        </w:rPr>
+        <w:t xml:space="preserve">docker exec -it </w:t>
+      </w:r>
+      <w:proofErr w:type="spellStart"/>
+      <w:r>
+        <w:rPr>
+          <w:lang w:val="en-US"/>
+        </w:rPr>
+        <w:t>node_usersapp</w:t>
+      </w:r>
+      <w:proofErr w:type="spellEnd"/>
+      <w:r>
+        <w:rPr>
+          <w:lang w:val="en-US"/>
+        </w:rPr>
+        <w:t xml:space="preserve"> /bin/bash</w:t>
+      </w:r>
+    </w:p>
+    <w:p>
+      <w:pPr>
+        <w:pStyle w:val="Sinespaciado"/>
+        <w:rPr>
+          <w:lang w:val="en-US"/>
+        </w:rPr>
+      </w:pPr>
+      <w:r>
+        <w:rPr>
+          <w:lang w:val="en-US"/>
+        </w:rPr>
+        <w:t xml:space="preserve">apt update &amp;&amp; apt install -y </w:t>
+      </w:r>
+      <w:proofErr w:type="spellStart"/>
+      <w:r>
+        <w:rPr>
+          <w:lang w:val="en-US"/>
+        </w:rPr>
+        <w:t>postgresql</w:t>
+      </w:r>
+      <w:proofErr w:type="spellEnd"/>
+      <w:r>
+        <w:rPr>
+          <w:lang w:val="en-US"/>
+        </w:rPr>
+        <w:t>-client</w:t>
+      </w:r>
+    </w:p>
+    <w:p>
+      <w:pPr>
+        <w:pStyle w:val="Sinespaciado"/>
+        <w:rPr>
+          <w:lang w:val="en-US"/>
+        </w:rPr>
+      </w:pPr>
+      <w:proofErr w:type="spellStart"/>
+      <w:r>
+        <w:rPr>
+          <w:lang w:val="en-US"/>
+        </w:rPr>
+        <w:t>nslookup</w:t>
+      </w:r>
+      <w:proofErr w:type="spellEnd"/>
+      <w:r>
+        <w:rPr>
+          <w:lang w:val="en-US"/>
+        </w:rPr>
+        <w:t xml:space="preserve"> </w:t>
+      </w:r>
+      <w:proofErr w:type="spellStart"/>
+      <w:r>
+        <w:rPr>
+          <w:lang w:val="en-US"/>
+        </w:rPr>
+        <w:t>node_db</w:t>
+      </w:r>
+      <w:proofErr w:type="spellEnd"/>
+    </w:p>
+    <w:p>
+      <w:pPr>
+        <w:pStyle w:val="Sinespaciado"/>
+        <w:rPr>
+          <w:lang w:val="en-US"/>
+        </w:rPr>
+      </w:pPr>
+      <w:proofErr w:type="spellStart"/>
+      <w:r>
+        <w:rPr>
+          <w:lang w:val="en-US"/>
+        </w:rPr>
+        <w:t>psql</w:t>
+      </w:r>
+      <w:proofErr w:type="spellEnd"/>
+      <w:r>
+        <w:rPr>
+          <w:lang w:val="en-US"/>
+        </w:rPr>
+        <w:t xml:space="preserve"> -h </w:t>
+      </w:r>
+      <w:proofErr w:type="spellStart"/>
+      <w:r>
+        <w:rPr>
+          <w:lang w:val="en-US"/>
+        </w:rPr>
+        <w:t>node_db</w:t>
+      </w:r>
+      <w:proofErr w:type="spellEnd"/>
+      <w:r>
+        <w:rPr>
+          <w:lang w:val="en-US"/>
+        </w:rPr>
+        <w:t xml:space="preserve"> -U user -d </w:t>
+      </w:r>
+      <w:proofErr w:type="spellStart"/>
+      <w:r>
+        <w:rPr>
+          <w:lang w:val="en-US"/>
+        </w:rPr>
+        <w:t>usersapp_db</w:t>
+      </w:r>
+      <w:proofErr w:type="spellEnd"/>
+    </w:p>
+    <w:p>
+      <w:pPr>
+        <w:pStyle w:val="Sinespaciado"/>
+        <w:rPr>
+          <w:lang w:val="en-US"/>
+        </w:rPr>
+      </w:pPr>
+      <w:proofErr w:type="spellStart"/>
+      <w:r>
+        <w:rPr>
+          <w:lang w:val="en-US"/>
+        </w:rPr>
+        <w:t>npx</w:t>
+      </w:r>
+      <w:proofErr w:type="spellEnd"/>
+      <w:r>
+        <w:rPr>
+          <w:lang w:val="en-US"/>
+        </w:rPr>
+        <w:t xml:space="preserve"> </w:t>
+      </w:r>
+      <w:proofErr w:type="spellStart"/>
+      <w:r>
+        <w:rPr>
+          <w:lang w:val="en-US"/>
+        </w:rPr>
+        <w:t>sequelize</w:t>
+      </w:r>
+      <w:proofErr w:type="spellEnd"/>
+      <w:r>
+        <w:rPr>
+          <w:lang w:val="en-US"/>
+        </w:rPr>
+        <w:t xml:space="preserve">-cli </w:t>
+      </w:r>
+      <w:proofErr w:type="spellStart"/>
+      <w:proofErr w:type="gramStart"/>
+      <w:r>
+        <w:rPr>
+          <w:lang w:val="en-US"/>
+        </w:rPr>
+        <w:t>db:seed</w:t>
+      </w:r>
+      <w:proofErr w:type="gramEnd"/>
+      <w:r>
+        <w:rPr>
+          <w:lang w:val="en-US"/>
+        </w:rPr>
+        <w:t>:all</w:t>
+      </w:r>
+      <w:proofErr w:type="spellEnd"/>
+    </w:p>
+    <w:p>
+      <w:pPr>
+        <w:pStyle w:val="Sinespaciado"/>
+        <w:rPr>
+          <w:lang w:val="en-US"/>
+        </w:rPr>
+      </w:pPr>
+      <w:proofErr w:type="spellStart"/>
+      <w:r>
+        <w:rPr>
+          <w:lang w:val="en-US"/>
+        </w:rPr>
+        <w:t>npx</w:t>
+      </w:r>
+      <w:proofErr w:type="spellEnd"/>
+      <w:r>
+        <w:rPr>
+          <w:lang w:val="en-US"/>
+        </w:rPr>
+        <w:t xml:space="preserve"> </w:t>
+      </w:r>
+      <w:proofErr w:type="spellStart"/>
+      <w:r>
+        <w:rPr>
+          <w:lang w:val="en-US"/>
+        </w:rPr>
+        <w:t>sequelize</w:t>
+      </w:r>
+      <w:proofErr w:type="spellEnd"/>
+      <w:r>
+        <w:rPr>
+          <w:lang w:val="en-US"/>
+        </w:rPr>
+        <w:t xml:space="preserve"> </w:t>
+      </w:r>
+      <w:proofErr w:type="spellStart"/>
+      <w:proofErr w:type="gramStart"/>
+      <w:r>
+        <w:rPr>
+          <w:lang w:val="en-US"/>
+        </w:rPr>
+        <w:t>db:seed</w:t>
+      </w:r>
+      <w:proofErr w:type="gramEnd"/>
+      <w:r>
+        <w:rPr>
+          <w:lang w:val="en-US"/>
+        </w:rPr>
+        <w:t>:all</w:t>
+      </w:r>
+      <w:proofErr w:type="spellEnd"/>
+      <w:r>
+        <w:rPr>
+          <w:lang w:val="en-US"/>
+        </w:rPr>
+        <w:t xml:space="preserve"> </w:t>
+      </w:r>
+      <w:r>
+        <w:rPr>
+          <w:lang w:val="en-US"/>
+        </w:rPr>
+        <w:t>--env developmen</w:t>
+      </w:r>
+      <w:r>
+        <w:rPr>
+          <w:lang w:val="en-US"/>
+        </w:rPr>
+        <w:t>t</w:t>
+      </w:r>
+    </w:p>
+    <w:p>
+      <w:pPr>
+        <w:spacing w:before="240" w:after="240"/>
+        <w:rPr>
+          <w:rFonts w:ascii="Montserrat" w:eastAsia="Montserrat" w:hAnsi="Montserrat" w:cs="Montserrat"/>
+          <w:color w:val="000000" w:themeColor="text1"/>
+          <w:lang w:val="en-US"/>
+        </w:rPr>
+      </w:pPr>
+    </w:p>
+    <w:p>
+      <w:pPr>
+        <w:spacing w:before="240" w:after="240"/>
+        <w:rPr>
+          <w:rFonts w:ascii="Montserrat" w:eastAsia="Montserrat" w:hAnsi="Montserrat" w:cs="Montserrat"/>
+          <w:color w:val="000000" w:themeColor="text1"/>
+          <w:lang w:val="en-US"/>
+        </w:rPr>
+      </w:pPr>
+    </w:p>
+    <w:p>
+      <w:pPr>
+        <w:spacing w:before="240" w:after="240"/>
+        <w:rPr>
+          <w:rFonts w:ascii="Montserrat" w:eastAsia="Montserrat" w:hAnsi="Montserrat" w:cs="Montserrat"/>
+          <w:color w:val="000000" w:themeColor="text1"/>
+          <w:lang w:val="en-US"/>
+        </w:rPr>
+      </w:pPr>
+    </w:p>
+    <w:p>
+      <w:pPr>
+        <w:pStyle w:val="Sinespaciado"/>
+        <w:rPr>
+          <w:lang w:val="en-US"/>
+        </w:rPr>
+      </w:pPr>
+      <w:r>
+        <w:rPr>
+          <w:lang w:val="en-US"/>
+        </w:rPr>
+        <w:t xml:space="preserve">para </w:t>
+      </w:r>
+      <w:proofErr w:type="spellStart"/>
+      <w:r>
+        <w:rPr>
+          <w:lang w:val="en-US"/>
+        </w:rPr>
+        <w:t>hacer</w:t>
+      </w:r>
+      <w:proofErr w:type="spellEnd"/>
+      <w:r>
+        <w:rPr>
+          <w:lang w:val="en-US"/>
+        </w:rPr>
+        <w:t xml:space="preserve"> </w:t>
+      </w:r>
+      <w:proofErr w:type="spellStart"/>
+      <w:r>
+        <w:rPr>
+          <w:lang w:val="en-US"/>
+        </w:rPr>
+        <w:t>migraciones</w:t>
+      </w:r>
+      <w:proofErr w:type="spellEnd"/>
+      <w:r>
+        <w:rPr>
+          <w:lang w:val="en-US"/>
+        </w:rPr>
+        <w:t xml:space="preserve"> </w:t>
+      </w:r>
+    </w:p>
+    <w:p>
+      <w:pPr>
+        <w:pStyle w:val="Sinespaciado"/>
+        <w:rPr>
+          <w:lang w:val="en-US"/>
+        </w:rPr>
+      </w:pPr>
+      <w:proofErr w:type="spellStart"/>
+      <w:r>
+        <w:rPr>
+          <w:lang w:val="en-US"/>
+        </w:rPr>
+        <w:t>npx</w:t>
+      </w:r>
+      <w:proofErr w:type="spellEnd"/>
+      <w:r>
+        <w:rPr>
+          <w:lang w:val="en-US"/>
+        </w:rPr>
+        <w:t xml:space="preserve"> </w:t>
+      </w:r>
+      <w:proofErr w:type="spellStart"/>
+      <w:r>
+        <w:rPr>
+          <w:lang w:val="en-US"/>
+        </w:rPr>
+        <w:t>sequelize</w:t>
+      </w:r>
+      <w:proofErr w:type="spellEnd"/>
+      <w:r>
+        <w:rPr>
+          <w:lang w:val="en-US"/>
+        </w:rPr>
+        <w:t xml:space="preserve">-cli </w:t>
+      </w:r>
+      <w:proofErr w:type="spellStart"/>
+      <w:proofErr w:type="gramStart"/>
+      <w:r>
+        <w:rPr>
+          <w:lang w:val="en-US"/>
+        </w:rPr>
+        <w:t>migration:generate</w:t>
+      </w:r>
+      <w:proofErr w:type="spellEnd"/>
+      <w:proofErr w:type="gramEnd"/>
+      <w:r>
+        <w:rPr>
+          <w:lang w:val="en-US"/>
+        </w:rPr>
+        <w:t xml:space="preserve"> --name update-models</w:t>
+      </w:r>
+    </w:p>
+    <w:p>
+      <w:pPr>
+        <w:pStyle w:val="Sinespaciado"/>
+        <w:rPr>
+          <w:lang w:val="es-CO"/>
+        </w:rPr>
+      </w:pPr>
+      <w:r>
+        <w:rPr>
+          <w:lang w:val="es-CO"/>
+        </w:rPr>
+        <w:t>par</w:t>
+      </w:r>
+      <w:r>
+        <w:rPr>
+          <w:lang w:val="es-CO"/>
+        </w:rPr>
+        <w:t>a migrar</w:t>
+      </w:r>
+    </w:p>
+    <w:p>
+      <w:pPr>
+        <w:pStyle w:val="Sinespaciado"/>
+        <w:rPr>
+          <w:lang w:val="es-CO"/>
+        </w:rPr>
+      </w:pPr>
+      <w:proofErr w:type="spellStart"/>
+      <w:r>
+        <w:rPr>
+          <w:lang w:val="es-CO"/>
+        </w:rPr>
+        <w:t>npx</w:t>
+      </w:r>
+      <w:proofErr w:type="spellEnd"/>
+      <w:r>
+        <w:rPr>
+          <w:lang w:val="es-CO"/>
+        </w:rPr>
+        <w:t xml:space="preserve"> </w:t>
+      </w:r>
+      <w:proofErr w:type="spellStart"/>
+      <w:r>
+        <w:rPr>
+          <w:lang w:val="es-CO"/>
+        </w:rPr>
+        <w:t>sequelize-cli</w:t>
+      </w:r>
+      <w:proofErr w:type="spellEnd"/>
+      <w:r>
+        <w:rPr>
+          <w:lang w:val="es-CO"/>
+        </w:rPr>
+        <w:t xml:space="preserve"> </w:t>
+      </w:r>
+      <w:proofErr w:type="spellStart"/>
+      <w:proofErr w:type="gramStart"/>
+      <w:r>
+        <w:rPr>
+          <w:lang w:val="es-CO"/>
+        </w:rPr>
+        <w:t>db:migrate</w:t>
+      </w:r>
+      <w:proofErr w:type="spellEnd"/>
+      <w:proofErr w:type="gramEnd"/>
     </w:p>
     <w:sectPr>
       <w:pgSz w:w="11906" w:h="16838"/>
@@ -3785,6 +4340,15 @@
       <w:u w:val="single"/>
     </w:rPr>
   </w:style>
+  <w:style w:type="paragraph" w:styleId="Sinespaciado">
+    <w:name w:val="No Spacing"/>
+    <w:uiPriority w:val="1"/>
+    <w:qFormat/>
+    <w:rsid w:val="00EE4101"/>
+    <w:pPr>
+      <w:spacing w:after="0" w:line="240" w:lineRule="auto"/>
+    </w:pPr>
+  </w:style>
 </w:styles>
 </file>
 

</xml_diff>